<commit_message>
notesy: update agenda and add resident advocate information
</commit_message>
<xml_diff>
--- a/3-2-heritage-happenings/2025/06-june/posts/Candy and Jim Naughton Heritage Story.docx
+++ b/3-2-heritage-happenings/2025/06-june/posts/Candy and Jim Naughton Heritage Story.docx
@@ -1,467 +1,409 @@
 
 <file path=word/document.xml><?xml version="1.0" encoding="utf-8"?>
-<w:document xmlns:r="http://schemas.openxmlformats.org/officeDocument/2006/relationships" xmlns:wp="http://schemas.openxmlformats.org/drawingml/2006/wordprocessingDrawing" xmlns:w="http://schemas.openxmlformats.org/wordprocessingml/2006/main" xmlns:w10="urn:schemas-microsoft-com:office:word" xmlns:w14="http://schemas.microsoft.com/office/word/2010/wordml" xmlns:wps="http://schemas.microsoft.com/office/word/2010/wordprocessingShape" xmlns:wpg="http://schemas.microsoft.com/office/word/2010/wordprocessingGroup" xmlns:mc="http://schemas.openxmlformats.org/markup-compatibility/2006" xmlns:v="urn:schemas-microsoft-com:vml" xmlns:o="urn:schemas-microsoft-com:office:office" xmlns:m="http://schemas.openxmlformats.org/officeDocument/2006/math" mc:Ignorable="w14">
+<w:document xmlns:wpc="http://schemas.microsoft.com/office/word/2010/wordprocessingCanvas" xmlns:cx="http://schemas.microsoft.com/office/drawing/2014/chartex" xmlns:cx1="http://schemas.microsoft.com/office/drawing/2015/9/8/chartex" xmlns:cx2="http://schemas.microsoft.com/office/drawing/2015/10/21/chartex" xmlns:cx3="http://schemas.microsoft.com/office/drawing/2016/5/9/chartex" xmlns:cx4="http://schemas.microsoft.com/office/drawing/2016/5/10/chartex" xmlns:cx5="http://schemas.microsoft.com/office/drawing/2016/5/11/chartex" xmlns:cx6="http://schemas.microsoft.com/office/drawing/2016/5/12/chartex" xmlns:cx7="http://schemas.microsoft.com/office/drawing/2016/5/13/chartex" xmlns:cx8="http://schemas.microsoft.com/office/drawing/2016/5/14/chartex" xmlns:mc="http://schemas.openxmlformats.org/markup-compatibility/2006" xmlns:aink="http://schemas.microsoft.com/office/drawing/2016/ink" xmlns:am3d="http://schemas.microsoft.com/office/drawing/2017/model3d" xmlns:o="urn:schemas-microsoft-com:office:office" xmlns:oel="http://schemas.microsoft.com/office/2019/extlst" xmlns:r="http://schemas.openxmlformats.org/officeDocument/2006/relationships" xmlns:m="http://schemas.openxmlformats.org/officeDocument/2006/math" xmlns:v="urn:schemas-microsoft-com:vml" xmlns:wp14="http://schemas.microsoft.com/office/word/2010/wordprocessingDrawing" xmlns:wp="http://schemas.openxmlformats.org/drawingml/2006/wordprocessingDrawing" xmlns:w10="urn:schemas-microsoft-com:office:word" xmlns:w="http://schemas.openxmlformats.org/wordprocessingml/2006/main" xmlns:w14="http://schemas.microsoft.com/office/word/2010/wordml" xmlns:w15="http://schemas.microsoft.com/office/word/2012/wordml" xmlns:w16cex="http://schemas.microsoft.com/office/word/2018/wordml/cex" xmlns:w16cid="http://schemas.microsoft.com/office/word/2016/wordml/cid" xmlns:w16="http://schemas.microsoft.com/office/word/2018/wordml" xmlns:w16du="http://schemas.microsoft.com/office/word/2023/wordml/word16du" xmlns:w16sdtdh="http://schemas.microsoft.com/office/word/2020/wordml/sdtdatahash" xmlns:w16sdtfl="http://schemas.microsoft.com/office/word/2024/wordml/sdtformatlock" xmlns:w16se="http://schemas.microsoft.com/office/word/2015/wordml/symex" xmlns:wpg="http://schemas.microsoft.com/office/word/2010/wordprocessingGroup" xmlns:wpi="http://schemas.microsoft.com/office/word/2010/wordprocessingInk" xmlns:wne="http://schemas.microsoft.com/office/word/2006/wordml" xmlns:wps="http://schemas.microsoft.com/office/word/2010/wordprocessingShape" mc:Ignorable="w14 w15 w16se w16cid w16 w16cex w16sdtdh w16sdtfl w16du wp14">
   <w:body>
     <w:p>
       <w:pPr>
         <w:pStyle w:val="Body"/>
-        <w:bidi w:val="0"/>
-      </w:pPr>
-      <w:r>
-        <w:rPr>
-          <w:rtl w:val="0"/>
-        </w:rPr>
+      </w:pPr>
+      <w:r>
         <w:t>Candy and Jim Naughton Heritage Story</w:t>
       </w:r>
     </w:p>
     <w:p>
       <w:pPr>
         <w:pStyle w:val="Body"/>
-        <w:bidi w:val="0"/>
-      </w:pPr>
-    </w:p>
-    <w:p>
-      <w:pPr>
-        <w:pStyle w:val="Body"/>
-        <w:bidi w:val="0"/>
-      </w:pPr>
-    </w:p>
-    <w:p>
-      <w:pPr>
-        <w:pStyle w:val="Body"/>
-        <w:bidi w:val="0"/>
-      </w:pPr>
-      <w:r>
-        <w:rPr>
-          <w:rtl w:val="0"/>
-        </w:rPr>
-        <w:t>Candy and Jim met in the sixth grade in Cherry Hill, N.J., starting dating in their junior year in high school and married after graduating college.  They did go their separate ways for college, however.  Candy studied at Juniata College in Pennsylvania, spending her Junior Year Abroad at the Universidad de Valencia in Valencia, Spain.  Jim attended Dartmouth College and Harvard for undergraduate and medical school.</w:t>
-      </w:r>
-    </w:p>
-    <w:p>
-      <w:pPr>
-        <w:pStyle w:val="Body"/>
-        <w:bidi w:val="0"/>
-      </w:pPr>
-    </w:p>
-    <w:p>
-      <w:pPr>
-        <w:pStyle w:val="Body"/>
-        <w:bidi w:val="0"/>
-      </w:pPr>
-    </w:p>
-    <w:p>
-      <w:pPr>
-        <w:pStyle w:val="Body"/>
-        <w:bidi w:val="0"/>
-      </w:pPr>
-      <w:r>
-        <w:rPr>
-          <w:rtl w:val="0"/>
-        </w:rPr>
-        <w:t xml:space="preserve">Moving to Dartmouth College in Hanover, NH, Jim started Medical School while Candy taught English, French &amp; Spanish grades 7-9 in Canaan NH. Surprisingly, a terrible ski accident occurred </w:t>
-      </w:r>
-      <w:r>
-        <w:rPr>
-          <w:rtl w:val="0"/>
-        </w:rPr>
-        <w:t>—</w:t>
-      </w:r>
-      <w:r>
-        <w:rPr>
-          <w:rtl w:val="0"/>
-        </w:rPr>
-        <w:t>leaving her leg broken and in a wheelchair.  It was an incredible teaching experience as the students had to do everything in the classroom. For 7th grade English they needed to  put graphics of the books they had read, essay and everything on the bulletin boards all around the classroom.  All were eager to help and amazingly thoughtful.  The end of the lunch hour was noted in the teacher</w:t>
-      </w:r>
-      <w:r>
-        <w:rPr>
-          <w:rtl w:val="0"/>
-        </w:rPr>
-        <w:t>’</w:t>
-      </w:r>
-      <w:r>
-        <w:rPr>
-          <w:rtl w:val="0"/>
-        </w:rPr>
-        <w:t>s room by the students</w:t>
-      </w:r>
-      <w:r>
-        <w:rPr>
-          <w:rtl w:val="0"/>
-        </w:rPr>
-        <w:t xml:space="preserve">’ </w:t>
-      </w:r>
-      <w:r>
-        <w:rPr>
-          <w:rtl w:val="0"/>
-        </w:rPr>
-        <w:t>arguing out in the hallway over whose turn it was to push the wheel chair.  It was a high point in a 30 year career of teaching.</w:t>
-      </w:r>
-    </w:p>
-    <w:p>
-      <w:pPr>
-        <w:pStyle w:val="Body"/>
-        <w:bidi w:val="0"/>
-      </w:pPr>
-    </w:p>
-    <w:p>
-      <w:pPr>
-        <w:pStyle w:val="Body"/>
-        <w:bidi w:val="0"/>
-      </w:pPr>
-      <w:r>
-        <w:rPr>
-          <w:rtl w:val="0"/>
-        </w:rPr>
-        <w:t xml:space="preserve">In 1972 Jim graduated Harvard Medical School and was offered an Internship at UCSF.  Given a week to finish grading Spanish exams and head West, they enjoyed the hurried trip across the country, one would drive and the other read </w:t>
-      </w:r>
-      <w:r>
-        <w:rPr>
-          <w:rtl w:val="0"/>
-        </w:rPr>
-        <w:t>“</w:t>
-      </w:r>
-      <w:r>
-        <w:rPr>
-          <w:rtl w:val="0"/>
-        </w:rPr>
-        <w:t>Bury my heart at wounded knee</w:t>
-      </w:r>
-      <w:r>
-        <w:rPr>
-          <w:rtl w:val="0"/>
-        </w:rPr>
-        <w:t xml:space="preserve">” </w:t>
-      </w:r>
-      <w:r>
-        <w:rPr>
-          <w:rtl w:val="0"/>
-        </w:rPr>
-        <w:t xml:space="preserve">to stay awake. Looking forward to seeing city of San Francisco, Candy exclaimed as they started to cross the Sierra Nevada </w:t>
-      </w:r>
-      <w:r>
-        <w:rPr>
-          <w:rtl w:val="0"/>
-        </w:rPr>
-        <w:t>“</w:t>
-      </w:r>
-      <w:r>
-        <w:rPr>
-          <w:rtl w:val="0"/>
-        </w:rPr>
-        <w:t>This looks just like Spain!</w:t>
-      </w:r>
-      <w:r>
-        <w:rPr>
-          <w:rtl w:val="0"/>
-        </w:rPr>
-        <w:t>”</w:t>
-      </w:r>
-      <w:r>
-        <w:rPr>
-          <w:rtl w:val="0"/>
-        </w:rPr>
-        <w:t>, maybe this would be home.</w:t>
-      </w:r>
-    </w:p>
-    <w:p>
-      <w:pPr>
-        <w:pStyle w:val="Body"/>
-        <w:bidi w:val="0"/>
-      </w:pPr>
-    </w:p>
-    <w:p>
-      <w:pPr>
-        <w:pStyle w:val="Body"/>
-        <w:bidi w:val="0"/>
-      </w:pPr>
-      <w:r>
-        <w:rPr>
-          <w:rtl w:val="0"/>
-        </w:rPr>
-        <w:t>Jim took longer to be convinced, enjoying the seasons in the East and a sense of permanece.</w:t>
-      </w:r>
-    </w:p>
-    <w:p>
-      <w:pPr>
-        <w:pStyle w:val="Body"/>
-        <w:bidi w:val="0"/>
-      </w:pPr>
-    </w:p>
-    <w:p>
-      <w:pPr>
-        <w:pStyle w:val="Body"/>
-        <w:bidi w:val="0"/>
-      </w:pPr>
-      <w:r>
-        <w:rPr>
-          <w:rtl w:val="0"/>
-        </w:rPr>
-        <w:t>For three years of his basic residency in Internal Medicine, Jim rotated through Moffit/Long Hospital, the VA Hospital and the San Francisco General. He was then selected to do another year as Chief Resident, chosing to do it at SF General Hospital. After a nephrology fellowship he joined the faculty at UCSF as assistant  Chief of Medicine and director of the residency program in internal medicine.</w:t>
-      </w:r>
-    </w:p>
-    <w:p>
-      <w:pPr>
-        <w:pStyle w:val="Body"/>
-        <w:bidi w:val="0"/>
-      </w:pPr>
-    </w:p>
-    <w:p>
-      <w:pPr>
-        <w:pStyle w:val="Body"/>
-        <w:bidi w:val="0"/>
-      </w:pPr>
-      <w:r>
-        <w:rPr>
-          <w:rtl w:val="0"/>
-        </w:rPr>
-        <w:t>In the early 1980</w:t>
-      </w:r>
-      <w:r>
-        <w:rPr>
-          <w:rtl w:val="0"/>
-        </w:rPr>
-        <w:t>’</w:t>
-      </w:r>
-      <w:r>
-        <w:rPr>
-          <w:rtl w:val="0"/>
-        </w:rPr>
-        <w:t>s Jim joined a medical group in the East Bay with an office in Pinole. Jim was an Internist as well as Nephrologist, while his partners had different specialties. The doctors were also Hospitalists who were able to visit their own patients in the hospital. That model changed however, because most hospitals have their own  hospitalists on staff so doctors cannot follow up with their own patients in the hospital.</w:t>
-      </w:r>
-    </w:p>
-    <w:p>
-      <w:pPr>
-        <w:pStyle w:val="Body"/>
-        <w:bidi w:val="0"/>
-      </w:pPr>
-    </w:p>
-    <w:p>
-      <w:pPr>
-        <w:pStyle w:val="Body"/>
-        <w:bidi w:val="0"/>
-      </w:pPr>
-      <w:r>
-        <w:rPr>
-          <w:rtl w:val="0"/>
-        </w:rPr>
-        <w:t>Candy was Spanish Department head at Drew School, a private coed school on California/Broderick since 1908.  During this time she obtained her master's degree in Spanish Language and Linguistics from SF State.</w:t>
-      </w:r>
-    </w:p>
-    <w:p>
-      <w:pPr>
-        <w:pStyle w:val="Body"/>
-        <w:bidi w:val="0"/>
-      </w:pPr>
-    </w:p>
-    <w:p>
-      <w:pPr>
-        <w:pStyle w:val="Body"/>
-        <w:bidi w:val="0"/>
-      </w:pPr>
-      <w:r>
-        <w:rPr>
-          <w:rtl w:val="0"/>
-        </w:rPr>
-        <w:t>The Naughtons lived in the City with their daughter and son, but after the earthquake in 1989, they decided to build a home in Sausalito.  The commute for Jim was about the same to the East Bay .  When they lived in Marin Candy taught Spanish for adults at Tam Evening School.</w:t>
-      </w:r>
-    </w:p>
-    <w:p>
-      <w:pPr>
-        <w:pStyle w:val="Body"/>
-        <w:bidi w:val="0"/>
-      </w:pPr>
-    </w:p>
-    <w:p>
-      <w:pPr>
-        <w:pStyle w:val="Body"/>
-        <w:bidi w:val="0"/>
-      </w:pPr>
-      <w:r>
-        <w:rPr>
-          <w:rtl w:val="0"/>
-        </w:rPr>
-        <w:t xml:space="preserve">Monday morning Jim starts the week in a beautiful and peaceful setting in Muir Woods, where he is part of a volunteer group to </w:t>
-      </w:r>
-      <w:r>
-        <w:rPr>
-          <w:rtl w:val="0"/>
-        </w:rPr>
-        <w:t>“</w:t>
-      </w:r>
-      <w:r>
-        <w:rPr>
-          <w:rtl w:val="0"/>
-        </w:rPr>
-        <w:t>fix the park</w:t>
-      </w:r>
-      <w:r>
-        <w:rPr>
-          <w:rtl w:val="0"/>
-        </w:rPr>
-        <w:t>”</w:t>
-      </w:r>
-      <w:r>
-        <w:rPr>
-          <w:rtl w:val="0"/>
-        </w:rPr>
-        <w:t>.  They repair fences, cut branches, making visitor safety the central issue.</w:t>
-      </w:r>
-    </w:p>
-    <w:p>
-      <w:pPr>
-        <w:pStyle w:val="Body"/>
-        <w:bidi w:val="0"/>
-      </w:pPr>
-    </w:p>
-    <w:p>
-      <w:pPr>
-        <w:pStyle w:val="Body"/>
-        <w:bidi w:val="0"/>
-      </w:pPr>
-      <w:r>
-        <w:rPr>
-          <w:rtl w:val="0"/>
-        </w:rPr>
+      </w:pPr>
+    </w:p>
+    <w:p>
+      <w:pPr>
+        <w:pStyle w:val="Body"/>
+      </w:pPr>
+    </w:p>
+    <w:p>
+      <w:pPr>
+        <w:pStyle w:val="Body"/>
+      </w:pPr>
+      <w:r>
+        <w:t xml:space="preserve">Candy and Jim met in the sixth grade in Cherry Hill, N.J., </w:t>
+      </w:r>
+      <w:proofErr w:type="gramStart"/>
+      <w:r>
+        <w:t>starting dating</w:t>
+      </w:r>
+      <w:proofErr w:type="gramEnd"/>
+      <w:r>
+        <w:t xml:space="preserve"> in their junior year in high school </w:t>
+      </w:r>
+      <w:proofErr w:type="gramStart"/>
+      <w:r>
+        <w:t>and</w:t>
+      </w:r>
+      <w:proofErr w:type="gramEnd"/>
+      <w:r>
+        <w:t xml:space="preserve"> married after graduating college.  They did go their separate ways for college, however.  Candy studied at Juniata College in Pennsylvania, spending her Junior Year Abroad at the Universidad de Valencia in Valencia, Spain.  Jim attended Dartmouth College and Harvard for undergraduate and medical school.</w:t>
+      </w:r>
+    </w:p>
+    <w:p>
+      <w:pPr>
+        <w:pStyle w:val="Body"/>
+      </w:pPr>
+    </w:p>
+    <w:p>
+      <w:pPr>
+        <w:pStyle w:val="Body"/>
+      </w:pPr>
+    </w:p>
+    <w:p>
+      <w:pPr>
+        <w:pStyle w:val="Body"/>
+      </w:pPr>
+      <w:r>
+        <w:t xml:space="preserve">Moving to Dartmouth College in Hanover, NH, Jim started Medical School while Candy taught English, French &amp; Spanish grades 7-9 in Canaan NH. Surprisingly, a terrible ski accident </w:t>
+      </w:r>
+      <w:proofErr w:type="gramStart"/>
+      <w:r>
+        <w:t>occurred —</w:t>
+      </w:r>
+      <w:proofErr w:type="gramEnd"/>
+      <w:r>
+        <w:t xml:space="preserve">leaving her leg broken and in a wheelchair.  It was an incredible teaching experience as the students had to do everything in the classroom. For 7th grade English they needed </w:t>
+      </w:r>
+      <w:proofErr w:type="gramStart"/>
+      <w:r>
+        <w:t>to  put</w:t>
+      </w:r>
+      <w:proofErr w:type="gramEnd"/>
+      <w:r>
+        <w:t xml:space="preserve"> graphics of the books they had read, essay and everything on the bulletin boards all around the classroom.  All were eager to help and amazingly thoughtful.  The end of the lunch hour was noted in the teacher’s room by the students’ arguing out in the hallway over whose turn it was to push the </w:t>
+      </w:r>
+      <w:proofErr w:type="gramStart"/>
+      <w:r>
+        <w:t>wheel chair</w:t>
+      </w:r>
+      <w:proofErr w:type="gramEnd"/>
+      <w:r>
+        <w:t xml:space="preserve">.  It was a high point in a </w:t>
+      </w:r>
+      <w:proofErr w:type="gramStart"/>
+      <w:r>
+        <w:t>30 year</w:t>
+      </w:r>
+      <w:proofErr w:type="gramEnd"/>
+      <w:r>
+        <w:t xml:space="preserve"> career of teaching.</w:t>
+      </w:r>
+    </w:p>
+    <w:p>
+      <w:pPr>
+        <w:pStyle w:val="Body"/>
+      </w:pPr>
+    </w:p>
+    <w:p>
+      <w:pPr>
+        <w:pStyle w:val="Body"/>
+      </w:pPr>
+      <w:r>
+        <w:t>In 1972 Jim graduated Harvard Medical School and was offered an Internship at UCSF.  Given a week to finish grading Spanish exams and head West, they enjoyed the hurried trip across the country, one would drive and the other read “Bury my heart at wounded knee” to stay awake. Looking forward to seeing city of San Francisco, Candy exclaimed as they started to cross the Sierra Nevada “This looks just like Spain!”, maybe this would be home.</w:t>
+      </w:r>
+    </w:p>
+    <w:p>
+      <w:pPr>
+        <w:pStyle w:val="Body"/>
+      </w:pPr>
+    </w:p>
+    <w:p>
+      <w:pPr>
+        <w:pStyle w:val="Body"/>
+      </w:pPr>
+      <w:r>
+        <w:t xml:space="preserve">Jim took longer to be convinced, enjoying the seasons in the East and a sense of </w:t>
+      </w:r>
+      <w:proofErr w:type="spellStart"/>
+      <w:r>
+        <w:t>permanece</w:t>
+      </w:r>
+      <w:proofErr w:type="spellEnd"/>
+      <w:r>
+        <w:t>.</w:t>
+      </w:r>
+    </w:p>
+    <w:p>
+      <w:pPr>
+        <w:pStyle w:val="Body"/>
+      </w:pPr>
+    </w:p>
+    <w:p>
+      <w:pPr>
+        <w:pStyle w:val="Body"/>
+      </w:pPr>
+      <w:r>
+        <w:t xml:space="preserve">For three years of his basic residency in Internal Medicine, Jim rotated through Moffit/Long Hospital, the VA Hospital and the San Francisco General. He was then selected to </w:t>
+      </w:r>
+      <w:proofErr w:type="gramStart"/>
+      <w:r>
+        <w:t>do</w:t>
+      </w:r>
+      <w:proofErr w:type="gramEnd"/>
+      <w:r>
+        <w:t xml:space="preserve"> another year as Chief Resident, </w:t>
+      </w:r>
+      <w:proofErr w:type="spellStart"/>
+      <w:r>
+        <w:t>chosing</w:t>
+      </w:r>
+      <w:proofErr w:type="spellEnd"/>
+      <w:r>
+        <w:t xml:space="preserve"> to do it at SF General Hospital. After a nephrology fellowship he joined the faculty at UCSF as </w:t>
+      </w:r>
+      <w:proofErr w:type="gramStart"/>
+      <w:r>
+        <w:t>assistant  Chief</w:t>
+      </w:r>
+      <w:proofErr w:type="gramEnd"/>
+      <w:r>
+        <w:t xml:space="preserve"> of Medicine and director of the residency program in internal medicine.</w:t>
+      </w:r>
+    </w:p>
+    <w:p>
+      <w:pPr>
+        <w:pStyle w:val="Body"/>
+      </w:pPr>
+    </w:p>
+    <w:p>
+      <w:pPr>
+        <w:pStyle w:val="Body"/>
+      </w:pPr>
+      <w:r>
+        <w:t xml:space="preserve">In the early 1980’s Jim joined a medical group in </w:t>
+      </w:r>
+      <w:proofErr w:type="gramStart"/>
+      <w:r>
+        <w:t>the East</w:t>
+      </w:r>
+      <w:proofErr w:type="gramEnd"/>
+      <w:r>
+        <w:t xml:space="preserve"> Bay with an office in Pinole. Jim was an Internist as well as Nephrologist, while his partners had different specialties. The doctors were also Hospitalists who were able to visit their own patients in the hospital. That model changed however, because most hospitals have their </w:t>
+      </w:r>
+      <w:proofErr w:type="gramStart"/>
+      <w:r>
+        <w:t>own  hospitalists</w:t>
+      </w:r>
+      <w:proofErr w:type="gramEnd"/>
+      <w:r>
+        <w:t xml:space="preserve"> on staff so doctors cannot follow up with their own patients in the hospital.</w:t>
+      </w:r>
+    </w:p>
+    <w:p>
+      <w:pPr>
+        <w:pStyle w:val="Body"/>
+      </w:pPr>
+    </w:p>
+    <w:p>
+      <w:pPr>
+        <w:pStyle w:val="Body"/>
+      </w:pPr>
+      <w:r>
+        <w:t xml:space="preserve">Candy was Spanish Department head at Drew School, a private coed school on California/Broderick since 1908.  During this </w:t>
+      </w:r>
+      <w:proofErr w:type="gramStart"/>
+      <w:r>
+        <w:t>time</w:t>
+      </w:r>
+      <w:proofErr w:type="gramEnd"/>
+      <w:r>
+        <w:t xml:space="preserve"> she obtained her master's degree in Spanish Language and Linguistics from SF State.</w:t>
+      </w:r>
+    </w:p>
+    <w:p>
+      <w:pPr>
+        <w:pStyle w:val="Body"/>
+      </w:pPr>
+    </w:p>
+    <w:p>
+      <w:pPr>
+        <w:pStyle w:val="Body"/>
+      </w:pPr>
+      <w:r>
+        <w:t xml:space="preserve">The Naughtons lived in the </w:t>
+      </w:r>
+      <w:proofErr w:type="gramStart"/>
+      <w:r>
+        <w:t>City</w:t>
+      </w:r>
+      <w:proofErr w:type="gramEnd"/>
+      <w:r>
+        <w:t xml:space="preserve"> with their daughter and son, but after the earthquake in 1989, they decided to build a home in Sausalito.  The commute for Jim was about the same </w:t>
+      </w:r>
+      <w:proofErr w:type="gramStart"/>
+      <w:r>
+        <w:t>to</w:t>
+      </w:r>
+      <w:proofErr w:type="gramEnd"/>
+      <w:r>
+        <w:t xml:space="preserve"> the East </w:t>
+      </w:r>
+      <w:proofErr w:type="gramStart"/>
+      <w:r>
+        <w:t>Bay .</w:t>
+      </w:r>
+      <w:proofErr w:type="gramEnd"/>
+      <w:r>
+        <w:t xml:space="preserve">  When they lived in Marin Candy taught Spanish for adults at Tam Evening School.</w:t>
+      </w:r>
+    </w:p>
+    <w:p>
+      <w:pPr>
+        <w:pStyle w:val="Body"/>
+      </w:pPr>
+    </w:p>
+    <w:p>
+      <w:pPr>
+        <w:pStyle w:val="Body"/>
+      </w:pPr>
+      <w:r>
+        <w:t>Monday morning Jim starts the week in a beautiful and peaceful setting in Muir Woods, where he is part of a volunteer group to “fix the park”.  They repair fences, cut branches, making visitor safety the central issue.</w:t>
+      </w:r>
+    </w:p>
+    <w:p>
+      <w:pPr>
+        <w:pStyle w:val="Body"/>
+      </w:pPr>
+    </w:p>
+    <w:p>
+      <w:pPr>
+        <w:pStyle w:val="Body"/>
+      </w:pPr>
+      <w:r>
         <w:t>Both Candy and Jim are San Francisco City Guides.  Their tour is the Golden Gate Bridge.</w:t>
       </w:r>
     </w:p>
     <w:p>
       <w:pPr>
         <w:pStyle w:val="Body"/>
-        <w:bidi w:val="0"/>
-      </w:pPr>
-      <w:r>
-        <w:rPr>
-          <w:rtl w:val="0"/>
-        </w:rPr>
-        <w:t>They meet visitors near the Strauss statue in the Plaza, discussing the history, architecture, Art Deco design and engineering. Emphasis is on the impossibility of building a bridge, the currents, maintenance, color and fog.</w:t>
-      </w:r>
-    </w:p>
-    <w:p>
-      <w:pPr>
-        <w:pStyle w:val="Body"/>
-        <w:bidi w:val="0"/>
-      </w:pPr>
-    </w:p>
-    <w:p>
-      <w:pPr>
-        <w:pStyle w:val="Body"/>
-        <w:bidi w:val="0"/>
-      </w:pPr>
-      <w:r>
-        <w:rPr>
-          <w:rtl w:val="0"/>
-        </w:rPr>
-        <w:t xml:space="preserve">After visiting a number of senior facilities, the Naughtons chose The Heritage. Candy especially liked that it was </w:t>
-      </w:r>
-      <w:r>
-        <w:rPr>
-          <w:rtl w:val="0"/>
-        </w:rPr>
-        <w:t>“</w:t>
-      </w:r>
-      <w:r>
-        <w:rPr>
-          <w:rtl w:val="0"/>
-        </w:rPr>
-        <w:t>authentic</w:t>
-      </w:r>
-      <w:r>
-        <w:rPr>
-          <w:rtl w:val="0"/>
-        </w:rPr>
-        <w:t>”</w:t>
-      </w:r>
-      <w:r>
-        <w:rPr>
-          <w:rtl w:val="0"/>
-        </w:rPr>
-        <w:t>. From their living room window they can see the Sausalito hillside</w:t>
-      </w:r>
-    </w:p>
-    <w:p>
-      <w:pPr>
-        <w:pStyle w:val="Body"/>
-        <w:bidi w:val="0"/>
-      </w:pPr>
-      <w:r>
-        <w:rPr>
-          <w:rtl w:val="0"/>
-        </w:rPr>
+      </w:pPr>
+      <w:r>
+        <w:t xml:space="preserve">They meet visitors near the Strauss statue in the Plaza, discussing </w:t>
+      </w:r>
+      <w:proofErr w:type="gramStart"/>
+      <w:r>
+        <w:t>the history</w:t>
+      </w:r>
+      <w:proofErr w:type="gramEnd"/>
+      <w:r>
+        <w:t>, architecture, Art Deco design and engineering. Emphasis is on the impossibility of building a bridge, the currents, maintenance, color and fog.</w:t>
+      </w:r>
+    </w:p>
+    <w:p>
+      <w:pPr>
+        <w:pStyle w:val="Body"/>
+      </w:pPr>
+    </w:p>
+    <w:p>
+      <w:pPr>
+        <w:pStyle w:val="Body"/>
+      </w:pPr>
+      <w:r>
+        <w:t xml:space="preserve">After visiting </w:t>
+      </w:r>
+      <w:proofErr w:type="gramStart"/>
+      <w:r>
+        <w:t>a number of</w:t>
+      </w:r>
+      <w:proofErr w:type="gramEnd"/>
+      <w:r>
+        <w:t xml:space="preserve"> senior facilities, the Naughtons chose The Heritage. Candy especially liked that it was “authentic”. From their living room </w:t>
+      </w:r>
+      <w:proofErr w:type="gramStart"/>
+      <w:r>
+        <w:t>window</w:t>
+      </w:r>
+      <w:proofErr w:type="gramEnd"/>
+      <w:r>
+        <w:t xml:space="preserve"> they can see the Sausalito hillside</w:t>
+      </w:r>
+    </w:p>
+    <w:p>
+      <w:pPr>
+        <w:pStyle w:val="Body"/>
+      </w:pPr>
+      <w:r>
         <w:t>Where they lived and they are very happy to be at The Heritage.</w:t>
       </w:r>
     </w:p>
     <w:sectPr>
-      <w:headerReference w:type="default" r:id="rId4"/>
-      <w:footerReference w:type="default" r:id="rId5"/>
-      <w:pgSz w:w="12119" w:h="15683" w:orient="portrait"/>
-      <w:pgMar w:top="1426" w:right="1426" w:bottom="1426" w:left="1426" w:header="713" w:footer="855"/>
-      <w:bidi w:val="0"/>
+      <w:headerReference w:type="default" r:id="rId6"/>
+      <w:footerReference w:type="default" r:id="rId7"/>
+      <w:pgSz w:w="12119" w:h="15683"/>
+      <w:pgMar w:top="1426" w:right="1426" w:bottom="1426" w:left="1426" w:header="713" w:footer="855" w:gutter="0"/>
+      <w:cols w:space="720"/>
     </w:sectPr>
   </w:body>
 </w:document>
 </file>
 
+<file path=word/endnotes.xml><?xml version="1.0" encoding="utf-8"?>
+<w:endnotes xmlns:wpc="http://schemas.microsoft.com/office/word/2010/wordprocessingCanvas" xmlns:cx="http://schemas.microsoft.com/office/drawing/2014/chartex" xmlns:cx1="http://schemas.microsoft.com/office/drawing/2015/9/8/chartex" xmlns:cx2="http://schemas.microsoft.com/office/drawing/2015/10/21/chartex" xmlns:cx3="http://schemas.microsoft.com/office/drawing/2016/5/9/chartex" xmlns:cx4="http://schemas.microsoft.com/office/drawing/2016/5/10/chartex" xmlns:cx5="http://schemas.microsoft.com/office/drawing/2016/5/11/chartex" xmlns:cx6="http://schemas.microsoft.com/office/drawing/2016/5/12/chartex" xmlns:cx7="http://schemas.microsoft.com/office/drawing/2016/5/13/chartex" xmlns:cx8="http://schemas.microsoft.com/office/drawing/2016/5/14/chartex" xmlns:mc="http://schemas.openxmlformats.org/markup-compatibility/2006" xmlns:aink="http://schemas.microsoft.com/office/drawing/2016/ink" xmlns:am3d="http://schemas.microsoft.com/office/drawing/2017/model3d" xmlns:o="urn:schemas-microsoft-com:office:office" xmlns:oel="http://schemas.microsoft.com/office/2019/extlst" xmlns:r="http://schemas.openxmlformats.org/officeDocument/2006/relationships" xmlns:m="http://schemas.openxmlformats.org/officeDocument/2006/math" xmlns:v="urn:schemas-microsoft-com:vml" xmlns:wp14="http://schemas.microsoft.com/office/word/2010/wordprocessingDrawing" xmlns:wp="http://schemas.openxmlformats.org/drawingml/2006/wordprocessingDrawing" xmlns:w10="urn:schemas-microsoft-com:office:word" xmlns:w="http://schemas.openxmlformats.org/wordprocessingml/2006/main" xmlns:w14="http://schemas.microsoft.com/office/word/2010/wordml" xmlns:w15="http://schemas.microsoft.com/office/word/2012/wordml" xmlns:w16cex="http://schemas.microsoft.com/office/word/2018/wordml/cex" xmlns:w16cid="http://schemas.microsoft.com/office/word/2016/wordml/cid" xmlns:w16="http://schemas.microsoft.com/office/word/2018/wordml" xmlns:w16du="http://schemas.microsoft.com/office/word/2023/wordml/word16du" xmlns:w16sdtdh="http://schemas.microsoft.com/office/word/2020/wordml/sdtdatahash" xmlns:w16sdtfl="http://schemas.microsoft.com/office/word/2024/wordml/sdtformatlock" xmlns:w16se="http://schemas.microsoft.com/office/word/2015/wordml/symex" xmlns:wpg="http://schemas.microsoft.com/office/word/2010/wordprocessingGroup" xmlns:wpi="http://schemas.microsoft.com/office/word/2010/wordprocessingInk" xmlns:wne="http://schemas.microsoft.com/office/word/2006/wordml" xmlns:wps="http://schemas.microsoft.com/office/word/2010/wordprocessingShape" mc:Ignorable="w14 w15 w16se w16cid w16 w16cex w16sdtdh w16sdtfl w16du wp14">
+  <w:endnote w:type="separator" w:id="-1">
+    <w:p>
+      <w:r>
+        <w:separator/>
+      </w:r>
+    </w:p>
+  </w:endnote>
+  <w:endnote w:type="continuationSeparator" w:id="0">
+    <w:p>
+      <w:r>
+        <w:continuationSeparator/>
+      </w:r>
+    </w:p>
+  </w:endnote>
+</w:endnotes>
+</file>
+
 <file path=word/footer1.xml><?xml version="1.0" encoding="utf-8"?>
-<w:ftr xmlns:r="http://schemas.openxmlformats.org/officeDocument/2006/relationships" xmlns:wp="http://schemas.openxmlformats.org/drawingml/2006/wordprocessingDrawing" xmlns:w="http://schemas.openxmlformats.org/wordprocessingml/2006/main" xmlns:w10="urn:schemas-microsoft-com:office:word" xmlns:w14="http://schemas.microsoft.com/office/word/2010/wordml" xmlns:wps="http://schemas.microsoft.com/office/word/2010/wordprocessingShape" xmlns:wpg="http://schemas.microsoft.com/office/word/2010/wordprocessingGroup" xmlns:mc="http://schemas.openxmlformats.org/markup-compatibility/2006" xmlns:v="urn:schemas-microsoft-com:vml" xmlns:o="urn:schemas-microsoft-com:office:office" xmlns:m="http://schemas.openxmlformats.org/officeDocument/2006/math" mc:Ignorable="w14">
-  <w:p>
-    <w:r/>
-  </w:p>
+<w:ftr xmlns:wpc="http://schemas.microsoft.com/office/word/2010/wordprocessingCanvas" xmlns:cx="http://schemas.microsoft.com/office/drawing/2014/chartex" xmlns:cx1="http://schemas.microsoft.com/office/drawing/2015/9/8/chartex" xmlns:cx2="http://schemas.microsoft.com/office/drawing/2015/10/21/chartex" xmlns:cx3="http://schemas.microsoft.com/office/drawing/2016/5/9/chartex" xmlns:cx4="http://schemas.microsoft.com/office/drawing/2016/5/10/chartex" xmlns:cx5="http://schemas.microsoft.com/office/drawing/2016/5/11/chartex" xmlns:cx6="http://schemas.microsoft.com/office/drawing/2016/5/12/chartex" xmlns:cx7="http://schemas.microsoft.com/office/drawing/2016/5/13/chartex" xmlns:cx8="http://schemas.microsoft.com/office/drawing/2016/5/14/chartex" xmlns:mc="http://schemas.openxmlformats.org/markup-compatibility/2006" xmlns:aink="http://schemas.microsoft.com/office/drawing/2016/ink" xmlns:am3d="http://schemas.microsoft.com/office/drawing/2017/model3d" xmlns:o="urn:schemas-microsoft-com:office:office" xmlns:oel="http://schemas.microsoft.com/office/2019/extlst" xmlns:r="http://schemas.openxmlformats.org/officeDocument/2006/relationships" xmlns:m="http://schemas.openxmlformats.org/officeDocument/2006/math" xmlns:v="urn:schemas-microsoft-com:vml" xmlns:wp14="http://schemas.microsoft.com/office/word/2010/wordprocessingDrawing" xmlns:wp="http://schemas.openxmlformats.org/drawingml/2006/wordprocessingDrawing" xmlns:w10="urn:schemas-microsoft-com:office:word" xmlns:w="http://schemas.openxmlformats.org/wordprocessingml/2006/main" xmlns:w14="http://schemas.microsoft.com/office/word/2010/wordml" xmlns:w15="http://schemas.microsoft.com/office/word/2012/wordml" xmlns:w16cex="http://schemas.microsoft.com/office/word/2018/wordml/cex" xmlns:w16cid="http://schemas.microsoft.com/office/word/2016/wordml/cid" xmlns:w16="http://schemas.microsoft.com/office/word/2018/wordml" xmlns:w16du="http://schemas.microsoft.com/office/word/2023/wordml/word16du" xmlns:w16sdtdh="http://schemas.microsoft.com/office/word/2020/wordml/sdtdatahash" xmlns:w16sdtfl="http://schemas.microsoft.com/office/word/2024/wordml/sdtformatlock" xmlns:w16se="http://schemas.microsoft.com/office/word/2015/wordml/symex" xmlns:wpg="http://schemas.microsoft.com/office/word/2010/wordprocessingGroup" xmlns:wpi="http://schemas.microsoft.com/office/word/2010/wordprocessingInk" xmlns:wne="http://schemas.microsoft.com/office/word/2006/wordml" xmlns:wps="http://schemas.microsoft.com/office/word/2010/wordprocessingShape" mc:Ignorable="w14 w15 w16se w16cid w16 w16cex w16sdtdh w16sdtfl w16du wp14">
+  <w:p/>
 </w:ftr>
 </file>
 
+<file path=word/footnotes.xml><?xml version="1.0" encoding="utf-8"?>
+<w:footnotes xmlns:wpc="http://schemas.microsoft.com/office/word/2010/wordprocessingCanvas" xmlns:cx="http://schemas.microsoft.com/office/drawing/2014/chartex" xmlns:cx1="http://schemas.microsoft.com/office/drawing/2015/9/8/chartex" xmlns:cx2="http://schemas.microsoft.com/office/drawing/2015/10/21/chartex" xmlns:cx3="http://schemas.microsoft.com/office/drawing/2016/5/9/chartex" xmlns:cx4="http://schemas.microsoft.com/office/drawing/2016/5/10/chartex" xmlns:cx5="http://schemas.microsoft.com/office/drawing/2016/5/11/chartex" xmlns:cx6="http://schemas.microsoft.com/office/drawing/2016/5/12/chartex" xmlns:cx7="http://schemas.microsoft.com/office/drawing/2016/5/13/chartex" xmlns:cx8="http://schemas.microsoft.com/office/drawing/2016/5/14/chartex" xmlns:mc="http://schemas.openxmlformats.org/markup-compatibility/2006" xmlns:aink="http://schemas.microsoft.com/office/drawing/2016/ink" xmlns:am3d="http://schemas.microsoft.com/office/drawing/2017/model3d" xmlns:o="urn:schemas-microsoft-com:office:office" xmlns:oel="http://schemas.microsoft.com/office/2019/extlst" xmlns:r="http://schemas.openxmlformats.org/officeDocument/2006/relationships" xmlns:m="http://schemas.openxmlformats.org/officeDocument/2006/math" xmlns:v="urn:schemas-microsoft-com:vml" xmlns:wp14="http://schemas.microsoft.com/office/word/2010/wordprocessingDrawing" xmlns:wp="http://schemas.openxmlformats.org/drawingml/2006/wordprocessingDrawing" xmlns:w10="urn:schemas-microsoft-com:office:word" xmlns:w="http://schemas.openxmlformats.org/wordprocessingml/2006/main" xmlns:w14="http://schemas.microsoft.com/office/word/2010/wordml" xmlns:w15="http://schemas.microsoft.com/office/word/2012/wordml" xmlns:w16cex="http://schemas.microsoft.com/office/word/2018/wordml/cex" xmlns:w16cid="http://schemas.microsoft.com/office/word/2016/wordml/cid" xmlns:w16="http://schemas.microsoft.com/office/word/2018/wordml" xmlns:w16du="http://schemas.microsoft.com/office/word/2023/wordml/word16du" xmlns:w16sdtdh="http://schemas.microsoft.com/office/word/2020/wordml/sdtdatahash" xmlns:w16sdtfl="http://schemas.microsoft.com/office/word/2024/wordml/sdtformatlock" xmlns:w16se="http://schemas.microsoft.com/office/word/2015/wordml/symex" xmlns:wpg="http://schemas.microsoft.com/office/word/2010/wordprocessingGroup" xmlns:wpi="http://schemas.microsoft.com/office/word/2010/wordprocessingInk" xmlns:wne="http://schemas.microsoft.com/office/word/2006/wordml" xmlns:wps="http://schemas.microsoft.com/office/word/2010/wordprocessingShape" mc:Ignorable="w14 w15 w16se w16cid w16 w16cex w16sdtdh w16sdtfl w16du wp14">
+  <w:footnote w:type="separator" w:id="-1">
+    <w:p>
+      <w:r>
+        <w:separator/>
+      </w:r>
+    </w:p>
+  </w:footnote>
+  <w:footnote w:type="continuationSeparator" w:id="0">
+    <w:p>
+      <w:r>
+        <w:continuationSeparator/>
+      </w:r>
+    </w:p>
+  </w:footnote>
+</w:footnotes>
+</file>
+
 <file path=word/header1.xml><?xml version="1.0" encoding="utf-8"?>
-<w:hdr xmlns:r="http://schemas.openxmlformats.org/officeDocument/2006/relationships" xmlns:wp="http://schemas.openxmlformats.org/drawingml/2006/wordprocessingDrawing" xmlns:w="http://schemas.openxmlformats.org/wordprocessingml/2006/main" xmlns:w10="urn:schemas-microsoft-com:office:word" xmlns:w14="http://schemas.microsoft.com/office/word/2010/wordml" xmlns:wps="http://schemas.microsoft.com/office/word/2010/wordprocessingShape" xmlns:wpg="http://schemas.microsoft.com/office/word/2010/wordprocessingGroup" xmlns:mc="http://schemas.openxmlformats.org/markup-compatibility/2006" xmlns:v="urn:schemas-microsoft-com:vml" xmlns:o="urn:schemas-microsoft-com:office:office" xmlns:m="http://schemas.openxmlformats.org/officeDocument/2006/math" mc:Ignorable="w14">
-  <w:p>
-    <w:r/>
-  </w:p>
+<w:hdr xmlns:wpc="http://schemas.microsoft.com/office/word/2010/wordprocessingCanvas" xmlns:cx="http://schemas.microsoft.com/office/drawing/2014/chartex" xmlns:cx1="http://schemas.microsoft.com/office/drawing/2015/9/8/chartex" xmlns:cx2="http://schemas.microsoft.com/office/drawing/2015/10/21/chartex" xmlns:cx3="http://schemas.microsoft.com/office/drawing/2016/5/9/chartex" xmlns:cx4="http://schemas.microsoft.com/office/drawing/2016/5/10/chartex" xmlns:cx5="http://schemas.microsoft.com/office/drawing/2016/5/11/chartex" xmlns:cx6="http://schemas.microsoft.com/office/drawing/2016/5/12/chartex" xmlns:cx7="http://schemas.microsoft.com/office/drawing/2016/5/13/chartex" xmlns:cx8="http://schemas.microsoft.com/office/drawing/2016/5/14/chartex" xmlns:mc="http://schemas.openxmlformats.org/markup-compatibility/2006" xmlns:aink="http://schemas.microsoft.com/office/drawing/2016/ink" xmlns:am3d="http://schemas.microsoft.com/office/drawing/2017/model3d" xmlns:o="urn:schemas-microsoft-com:office:office" xmlns:oel="http://schemas.microsoft.com/office/2019/extlst" xmlns:r="http://schemas.openxmlformats.org/officeDocument/2006/relationships" xmlns:m="http://schemas.openxmlformats.org/officeDocument/2006/math" xmlns:v="urn:schemas-microsoft-com:vml" xmlns:wp14="http://schemas.microsoft.com/office/word/2010/wordprocessingDrawing" xmlns:wp="http://schemas.openxmlformats.org/drawingml/2006/wordprocessingDrawing" xmlns:w10="urn:schemas-microsoft-com:office:word" xmlns:w="http://schemas.openxmlformats.org/wordprocessingml/2006/main" xmlns:w14="http://schemas.microsoft.com/office/word/2010/wordml" xmlns:w15="http://schemas.microsoft.com/office/word/2012/wordml" xmlns:w16cex="http://schemas.microsoft.com/office/word/2018/wordml/cex" xmlns:w16cid="http://schemas.microsoft.com/office/word/2016/wordml/cid" xmlns:w16="http://schemas.microsoft.com/office/word/2018/wordml" xmlns:w16du="http://schemas.microsoft.com/office/word/2023/wordml/word16du" xmlns:w16sdtdh="http://schemas.microsoft.com/office/word/2020/wordml/sdtdatahash" xmlns:w16sdtfl="http://schemas.microsoft.com/office/word/2024/wordml/sdtformatlock" xmlns:w16se="http://schemas.microsoft.com/office/word/2015/wordml/symex" xmlns:wpg="http://schemas.microsoft.com/office/word/2010/wordprocessingGroup" xmlns:wpi="http://schemas.microsoft.com/office/word/2010/wordprocessingInk" xmlns:wne="http://schemas.microsoft.com/office/word/2006/wordml" xmlns:wps="http://schemas.microsoft.com/office/word/2010/wordprocessingShape" mc:Ignorable="w14 w15 w16se w16cid w16 w16cex w16sdtdh w16sdtfl w16du wp14">
+  <w:p/>
 </w:hdr>
 </file>
 
 <file path=word/styles.xml><?xml version="1.0" encoding="utf-8"?>
-<w:styles xmlns:w="http://schemas.openxmlformats.org/wordprocessingml/2006/main" xmlns:mc="http://schemas.openxmlformats.org/markup-compatibility/2006" xmlns:w14="http://schemas.microsoft.com/office/word/2010/wordml" mc:Ignorable="w14">
+<w:styles xmlns:mc="http://schemas.openxmlformats.org/markup-compatibility/2006" xmlns:r="http://schemas.openxmlformats.org/officeDocument/2006/relationships" xmlns:w="http://schemas.openxmlformats.org/wordprocessingml/2006/main" xmlns:w14="http://schemas.microsoft.com/office/word/2010/wordml" xmlns:w15="http://schemas.microsoft.com/office/word/2012/wordml" xmlns:w16cex="http://schemas.microsoft.com/office/word/2018/wordml/cex" xmlns:w16cid="http://schemas.microsoft.com/office/word/2016/wordml/cid" xmlns:w16="http://schemas.microsoft.com/office/word/2018/wordml" xmlns:w16du="http://schemas.microsoft.com/office/word/2023/wordml/word16du" xmlns:w16sdtdh="http://schemas.microsoft.com/office/word/2020/wordml/sdtdatahash" xmlns:w16sdtfl="http://schemas.microsoft.com/office/word/2024/wordml/sdtformatlock" xmlns:w16se="http://schemas.microsoft.com/office/word/2015/wordml/symex" mc:Ignorable="w14 w15 w16se w16cid w16 w16cex w16sdtdh w16sdtfl w16du">
   <w:docDefaults>
     <w:rPrDefault>
       <w:rPr>
-        <w:rFonts w:ascii="Times New Roman" w:cs="Times New Roman" w:hAnsi="Times New Roman" w:eastAsia="Arial Unicode MS"/>
-        <w:b w:val="0"/>
-        <w:bCs w:val="0"/>
-        <w:i w:val="0"/>
-        <w:iCs w:val="0"/>
-        <w:caps w:val="0"/>
-        <w:smallCaps w:val="0"/>
-        <w:strike w:val="0"/>
-        <w:dstrike w:val="0"/>
-        <w:outline w:val="0"/>
-        <w:emboss w:val="0"/>
-        <w:imprint w:val="0"/>
-        <w:vanish w:val="0"/>
-        <w:color w:val="auto"/>
-        <w:spacing w:val="0"/>
-        <w:w w:val="100"/>
-        <w:kern w:val="0"/>
-        <w:position w:val="0"/>
-        <w:sz w:val="20"/>
-        <w:szCs w:val="20"/>
-        <w:u w:val="none" w:color="auto"/>
+        <w:rFonts w:ascii="Times New Roman" w:eastAsia="Arial Unicode MS" w:hAnsi="Times New Roman" w:cs="Times New Roman"/>
         <w:bdr w:val="nil"/>
-        <w:vertAlign w:val="baseline"/>
-        <w:lang/>
+        <w:lang w:val="en-US" w:eastAsia="en-US" w:bidi="ar-SA"/>
       </w:rPr>
     </w:rPrDefault>
     <w:pPrDefault>
       <w:pPr>
-        <w:keepNext w:val="0"/>
-        <w:keepLines w:val="0"/>
-        <w:pageBreakBefore w:val="0"/>
-        <w:framePr w:anchorLock="0" w:w="0" w:h="0" w:vSpace="0" w:hSpace="0" w:xAlign="left" w:y="0" w:hRule="exact" w:vAnchor="margin"/>
-        <w:widowControl w:val="1"/>
-        <w:numPr>
-          <w:ilvl w:val="0"/>
-          <w:numId w:val="0"/>
-        </w:numPr>
-        <w:suppressLineNumbers w:val="0"/>
         <w:pBdr>
           <w:top w:val="nil"/>
           <w:left w:val="nil"/>
@@ -470,28 +412,421 @@
           <w:between w:val="nil"/>
           <w:bar w:val="nil"/>
         </w:pBdr>
-        <w:shd w:val="clear" w:color="auto" w:fill="auto"/>
-        <w:suppressAutoHyphens w:val="0"/>
-        <w:spacing w:before="0" w:beforeAutospacing="0" w:after="0" w:afterAutospacing="0" w:line="240" w:lineRule="auto"/>
-        <w:ind w:left="0" w:right="0" w:firstLine="0"/>
-        <w:jc w:val="left"/>
-        <w:outlineLvl w:val="9"/>
       </w:pPr>
     </w:pPrDefault>
   </w:docDefaults>
+  <w:latentStyles w:defLockedState="0" w:defUIPriority="99" w:defSemiHidden="0" w:defUnhideWhenUsed="0" w:defQFormat="0" w:count="376">
+    <w:lsdException w:name="Normal" w:uiPriority="0" w:qFormat="1"/>
+    <w:lsdException w:name="heading 1" w:uiPriority="9" w:qFormat="1"/>
+    <w:lsdException w:name="heading 2" w:semiHidden="1" w:uiPriority="9" w:unhideWhenUsed="1" w:qFormat="1"/>
+    <w:lsdException w:name="heading 3" w:semiHidden="1" w:uiPriority="9" w:unhideWhenUsed="1" w:qFormat="1"/>
+    <w:lsdException w:name="heading 4" w:semiHidden="1" w:uiPriority="9" w:unhideWhenUsed="1" w:qFormat="1"/>
+    <w:lsdException w:name="heading 5" w:semiHidden="1" w:uiPriority="9" w:unhideWhenUsed="1" w:qFormat="1"/>
+    <w:lsdException w:name="heading 6" w:semiHidden="1" w:uiPriority="9" w:unhideWhenUsed="1" w:qFormat="1"/>
+    <w:lsdException w:name="heading 7" w:semiHidden="1" w:uiPriority="9" w:unhideWhenUsed="1" w:qFormat="1"/>
+    <w:lsdException w:name="heading 8" w:semiHidden="1" w:uiPriority="9" w:unhideWhenUsed="1" w:qFormat="1"/>
+    <w:lsdException w:name="heading 9" w:semiHidden="1" w:uiPriority="9" w:unhideWhenUsed="1" w:qFormat="1"/>
+    <w:lsdException w:name="index 1" w:semiHidden="1" w:unhideWhenUsed="1"/>
+    <w:lsdException w:name="index 2" w:semiHidden="1" w:unhideWhenUsed="1"/>
+    <w:lsdException w:name="index 3" w:semiHidden="1" w:unhideWhenUsed="1"/>
+    <w:lsdException w:name="index 4" w:semiHidden="1" w:unhideWhenUsed="1"/>
+    <w:lsdException w:name="index 5" w:semiHidden="1" w:unhideWhenUsed="1"/>
+    <w:lsdException w:name="index 6" w:semiHidden="1" w:unhideWhenUsed="1"/>
+    <w:lsdException w:name="index 7" w:semiHidden="1" w:unhideWhenUsed="1"/>
+    <w:lsdException w:name="index 8" w:semiHidden="1" w:unhideWhenUsed="1"/>
+    <w:lsdException w:name="index 9" w:semiHidden="1" w:unhideWhenUsed="1"/>
+    <w:lsdException w:name="toc 1" w:semiHidden="1" w:uiPriority="39" w:unhideWhenUsed="1"/>
+    <w:lsdException w:name="toc 2" w:semiHidden="1" w:uiPriority="39" w:unhideWhenUsed="1"/>
+    <w:lsdException w:name="toc 3" w:semiHidden="1" w:uiPriority="39" w:unhideWhenUsed="1"/>
+    <w:lsdException w:name="toc 4" w:semiHidden="1" w:uiPriority="39" w:unhideWhenUsed="1"/>
+    <w:lsdException w:name="toc 5" w:semiHidden="1" w:uiPriority="39" w:unhideWhenUsed="1"/>
+    <w:lsdException w:name="toc 6" w:semiHidden="1" w:uiPriority="39" w:unhideWhenUsed="1"/>
+    <w:lsdException w:name="toc 7" w:semiHidden="1" w:uiPriority="39" w:unhideWhenUsed="1"/>
+    <w:lsdException w:name="toc 8" w:semiHidden="1" w:uiPriority="39" w:unhideWhenUsed="1"/>
+    <w:lsdException w:name="toc 9" w:semiHidden="1" w:uiPriority="39" w:unhideWhenUsed="1"/>
+    <w:lsdException w:name="Normal Indent" w:semiHidden="1" w:unhideWhenUsed="1"/>
+    <w:lsdException w:name="footnote text" w:semiHidden="1" w:unhideWhenUsed="1"/>
+    <w:lsdException w:name="annotation text" w:semiHidden="1" w:unhideWhenUsed="1"/>
+    <w:lsdException w:name="header" w:semiHidden="1" w:unhideWhenUsed="1"/>
+    <w:lsdException w:name="footer" w:semiHidden="1" w:unhideWhenUsed="1"/>
+    <w:lsdException w:name="index heading" w:semiHidden="1" w:unhideWhenUsed="1"/>
+    <w:lsdException w:name="caption" w:semiHidden="1" w:uiPriority="35" w:unhideWhenUsed="1" w:qFormat="1"/>
+    <w:lsdException w:name="table of figures" w:semiHidden="1" w:unhideWhenUsed="1"/>
+    <w:lsdException w:name="envelope address" w:semiHidden="1" w:unhideWhenUsed="1"/>
+    <w:lsdException w:name="envelope return" w:semiHidden="1" w:unhideWhenUsed="1"/>
+    <w:lsdException w:name="footnote reference" w:semiHidden="1" w:unhideWhenUsed="1"/>
+    <w:lsdException w:name="annotation reference" w:semiHidden="1" w:unhideWhenUsed="1"/>
+    <w:lsdException w:name="line number" w:semiHidden="1" w:unhideWhenUsed="1"/>
+    <w:lsdException w:name="page number" w:semiHidden="1" w:unhideWhenUsed="1"/>
+    <w:lsdException w:name="endnote reference" w:semiHidden="1" w:unhideWhenUsed="1"/>
+    <w:lsdException w:name="endnote text" w:semiHidden="1" w:unhideWhenUsed="1"/>
+    <w:lsdException w:name="table of authorities" w:semiHidden="1" w:unhideWhenUsed="1"/>
+    <w:lsdException w:name="macro" w:semiHidden="1" w:unhideWhenUsed="1"/>
+    <w:lsdException w:name="toa heading" w:semiHidden="1" w:unhideWhenUsed="1"/>
+    <w:lsdException w:name="List" w:semiHidden="1" w:unhideWhenUsed="1"/>
+    <w:lsdException w:name="List Bullet" w:semiHidden="1" w:unhideWhenUsed="1"/>
+    <w:lsdException w:name="List Number" w:semiHidden="1" w:unhideWhenUsed="1"/>
+    <w:lsdException w:name="List 2" w:semiHidden="1" w:unhideWhenUsed="1"/>
+    <w:lsdException w:name="List 3" w:semiHidden="1" w:unhideWhenUsed="1"/>
+    <w:lsdException w:name="List 4" w:semiHidden="1" w:unhideWhenUsed="1"/>
+    <w:lsdException w:name="List 5" w:semiHidden="1" w:unhideWhenUsed="1"/>
+    <w:lsdException w:name="List Bullet 2" w:semiHidden="1" w:unhideWhenUsed="1"/>
+    <w:lsdException w:name="List Bullet 3" w:semiHidden="1" w:unhideWhenUsed="1"/>
+    <w:lsdException w:name="List Bullet 4" w:semiHidden="1" w:unhideWhenUsed="1"/>
+    <w:lsdException w:name="List Bullet 5" w:semiHidden="1" w:unhideWhenUsed="1"/>
+    <w:lsdException w:name="List Number 2" w:semiHidden="1" w:unhideWhenUsed="1"/>
+    <w:lsdException w:name="List Number 3" w:semiHidden="1" w:unhideWhenUsed="1"/>
+    <w:lsdException w:name="List Number 4" w:semiHidden="1" w:unhideWhenUsed="1"/>
+    <w:lsdException w:name="List Number 5" w:semiHidden="1" w:unhideWhenUsed="1"/>
+    <w:lsdException w:name="Title" w:uiPriority="10" w:qFormat="1"/>
+    <w:lsdException w:name="Closing" w:semiHidden="1" w:unhideWhenUsed="1"/>
+    <w:lsdException w:name="Signature" w:semiHidden="1" w:unhideWhenUsed="1"/>
+    <w:lsdException w:name="Default Paragraph Font" w:semiHidden="1" w:uiPriority="1" w:unhideWhenUsed="1"/>
+    <w:lsdException w:name="Body Text" w:semiHidden="1" w:unhideWhenUsed="1"/>
+    <w:lsdException w:name="Body Text Indent" w:semiHidden="1" w:unhideWhenUsed="1"/>
+    <w:lsdException w:name="List Continue" w:semiHidden="1" w:unhideWhenUsed="1"/>
+    <w:lsdException w:name="List Continue 2" w:semiHidden="1" w:unhideWhenUsed="1"/>
+    <w:lsdException w:name="List Continue 3" w:semiHidden="1" w:unhideWhenUsed="1"/>
+    <w:lsdException w:name="List Continue 4" w:semiHidden="1" w:unhideWhenUsed="1"/>
+    <w:lsdException w:name="List Continue 5" w:semiHidden="1" w:unhideWhenUsed="1"/>
+    <w:lsdException w:name="Message Header" w:semiHidden="1" w:unhideWhenUsed="1"/>
+    <w:lsdException w:name="Subtitle" w:uiPriority="11" w:qFormat="1"/>
+    <w:lsdException w:name="Salutation" w:semiHidden="1" w:unhideWhenUsed="1"/>
+    <w:lsdException w:name="Date" w:semiHidden="1" w:unhideWhenUsed="1"/>
+    <w:lsdException w:name="Body Text First Indent" w:semiHidden="1" w:unhideWhenUsed="1"/>
+    <w:lsdException w:name="Body Text First Indent 2" w:semiHidden="1" w:unhideWhenUsed="1"/>
+    <w:lsdException w:name="Note Heading" w:semiHidden="1" w:unhideWhenUsed="1"/>
+    <w:lsdException w:name="Body Text 2" w:semiHidden="1" w:unhideWhenUsed="1"/>
+    <w:lsdException w:name="Body Text 3" w:semiHidden="1" w:unhideWhenUsed="1"/>
+    <w:lsdException w:name="Body Text Indent 2" w:semiHidden="1" w:unhideWhenUsed="1"/>
+    <w:lsdException w:name="Body Text Indent 3" w:semiHidden="1" w:unhideWhenUsed="1"/>
+    <w:lsdException w:name="Block Text" w:semiHidden="1" w:unhideWhenUsed="1"/>
+    <w:lsdException w:name="Hyperlink" w:semiHidden="1" w:unhideWhenUsed="1"/>
+    <w:lsdException w:name="FollowedHyperlink" w:semiHidden="1" w:unhideWhenUsed="1"/>
+    <w:lsdException w:name="Strong" w:uiPriority="22" w:qFormat="1"/>
+    <w:lsdException w:name="Emphasis" w:uiPriority="20" w:qFormat="1"/>
+    <w:lsdException w:name="Document Map" w:semiHidden="1" w:unhideWhenUsed="1"/>
+    <w:lsdException w:name="Plain Text" w:semiHidden="1" w:unhideWhenUsed="1"/>
+    <w:lsdException w:name="E-mail Signature" w:semiHidden="1" w:unhideWhenUsed="1"/>
+    <w:lsdException w:name="HTML Top of Form" w:semiHidden="1" w:unhideWhenUsed="1"/>
+    <w:lsdException w:name="HTML Bottom of Form" w:semiHidden="1" w:unhideWhenUsed="1"/>
+    <w:lsdException w:name="Normal (Web)" w:semiHidden="1" w:unhideWhenUsed="1"/>
+    <w:lsdException w:name="HTML Acronym" w:semiHidden="1" w:unhideWhenUsed="1"/>
+    <w:lsdException w:name="HTML Address" w:semiHidden="1" w:unhideWhenUsed="1"/>
+    <w:lsdException w:name="HTML Cite" w:semiHidden="1" w:unhideWhenUsed="1"/>
+    <w:lsdException w:name="HTML Code" w:semiHidden="1" w:unhideWhenUsed="1"/>
+    <w:lsdException w:name="HTML Definition" w:semiHidden="1" w:unhideWhenUsed="1"/>
+    <w:lsdException w:name="HTML Keyboard" w:semiHidden="1" w:unhideWhenUsed="1"/>
+    <w:lsdException w:name="HTML Preformatted" w:semiHidden="1" w:unhideWhenUsed="1"/>
+    <w:lsdException w:name="HTML Sample" w:semiHidden="1" w:unhideWhenUsed="1"/>
+    <w:lsdException w:name="HTML Typewriter" w:semiHidden="1" w:unhideWhenUsed="1"/>
+    <w:lsdException w:name="HTML Variable" w:semiHidden="1" w:unhideWhenUsed="1"/>
+    <w:lsdException w:name="Normal Table" w:semiHidden="1" w:unhideWhenUsed="1"/>
+    <w:lsdException w:name="annotation subject" w:semiHidden="1" w:unhideWhenUsed="1"/>
+    <w:lsdException w:name="No List" w:semiHidden="1" w:unhideWhenUsed="1"/>
+    <w:lsdException w:name="Outline List 1" w:semiHidden="1" w:unhideWhenUsed="1"/>
+    <w:lsdException w:name="Outline List 2" w:semiHidden="1" w:unhideWhenUsed="1"/>
+    <w:lsdException w:name="Outline List 3" w:semiHidden="1" w:unhideWhenUsed="1"/>
+    <w:lsdException w:name="Table Simple 1" w:semiHidden="1" w:unhideWhenUsed="1"/>
+    <w:lsdException w:name="Table Simple 2" w:semiHidden="1" w:unhideWhenUsed="1"/>
+    <w:lsdException w:name="Table Simple 3" w:semiHidden="1" w:unhideWhenUsed="1"/>
+    <w:lsdException w:name="Table Classic 1" w:semiHidden="1" w:unhideWhenUsed="1"/>
+    <w:lsdException w:name="Table Classic 2" w:semiHidden="1" w:unhideWhenUsed="1"/>
+    <w:lsdException w:name="Table Classic 3" w:semiHidden="1" w:unhideWhenUsed="1"/>
+    <w:lsdException w:name="Table Classic 4" w:semiHidden="1" w:unhideWhenUsed="1"/>
+    <w:lsdException w:name="Table Colorful 1" w:semiHidden="1" w:unhideWhenUsed="1"/>
+    <w:lsdException w:name="Table Colorful 2" w:semiHidden="1" w:unhideWhenUsed="1"/>
+    <w:lsdException w:name="Table Colorful 3" w:semiHidden="1" w:unhideWhenUsed="1"/>
+    <w:lsdException w:name="Table Columns 1" w:semiHidden="1" w:unhideWhenUsed="1"/>
+    <w:lsdException w:name="Table Columns 2" w:semiHidden="1" w:unhideWhenUsed="1"/>
+    <w:lsdException w:name="Table Columns 3" w:semiHidden="1" w:unhideWhenUsed="1"/>
+    <w:lsdException w:name="Table Columns 4" w:semiHidden="1" w:unhideWhenUsed="1"/>
+    <w:lsdException w:name="Table Columns 5" w:semiHidden="1" w:unhideWhenUsed="1"/>
+    <w:lsdException w:name="Table Grid 1" w:semiHidden="1" w:unhideWhenUsed="1"/>
+    <w:lsdException w:name="Table Grid 2" w:semiHidden="1" w:unhideWhenUsed="1"/>
+    <w:lsdException w:name="Table Grid 3" w:semiHidden="1" w:unhideWhenUsed="1"/>
+    <w:lsdException w:name="Table Grid 4" w:semiHidden="1" w:unhideWhenUsed="1"/>
+    <w:lsdException w:name="Table Grid 5" w:semiHidden="1" w:unhideWhenUsed="1"/>
+    <w:lsdException w:name="Table Grid 6" w:semiHidden="1" w:unhideWhenUsed="1"/>
+    <w:lsdException w:name="Table Grid 7" w:semiHidden="1" w:unhideWhenUsed="1"/>
+    <w:lsdException w:name="Table Grid 8" w:semiHidden="1" w:unhideWhenUsed="1"/>
+    <w:lsdException w:name="Table List 1" w:semiHidden="1" w:unhideWhenUsed="1"/>
+    <w:lsdException w:name="Table List 2" w:semiHidden="1" w:unhideWhenUsed="1"/>
+    <w:lsdException w:name="Table List 3" w:semiHidden="1" w:unhideWhenUsed="1"/>
+    <w:lsdException w:name="Table List 4" w:semiHidden="1" w:unhideWhenUsed="1"/>
+    <w:lsdException w:name="Table List 5" w:semiHidden="1" w:unhideWhenUsed="1"/>
+    <w:lsdException w:name="Table List 6" w:semiHidden="1" w:unhideWhenUsed="1"/>
+    <w:lsdException w:name="Table List 7" w:semiHidden="1" w:unhideWhenUsed="1"/>
+    <w:lsdException w:name="Table List 8" w:semiHidden="1" w:unhideWhenUsed="1"/>
+    <w:lsdException w:name="Table 3D effects 1" w:semiHidden="1" w:unhideWhenUsed="1"/>
+    <w:lsdException w:name="Table 3D effects 2" w:semiHidden="1" w:unhideWhenUsed="1"/>
+    <w:lsdException w:name="Table 3D effects 3" w:semiHidden="1" w:unhideWhenUsed="1"/>
+    <w:lsdException w:name="Table Contemporary" w:semiHidden="1" w:unhideWhenUsed="1"/>
+    <w:lsdException w:name="Table Elegant" w:semiHidden="1" w:unhideWhenUsed="1"/>
+    <w:lsdException w:name="Table Professional" w:semiHidden="1" w:unhideWhenUsed="1"/>
+    <w:lsdException w:name="Table Subtle 1" w:semiHidden="1" w:unhideWhenUsed="1"/>
+    <w:lsdException w:name="Table Subtle 2" w:semiHidden="1" w:unhideWhenUsed="1"/>
+    <w:lsdException w:name="Table Web 1" w:semiHidden="1" w:unhideWhenUsed="1"/>
+    <w:lsdException w:name="Table Web 2" w:semiHidden="1" w:unhideWhenUsed="1"/>
+    <w:lsdException w:name="Table Web 3" w:semiHidden="1" w:unhideWhenUsed="1"/>
+    <w:lsdException w:name="Balloon Text" w:semiHidden="1" w:unhideWhenUsed="1"/>
+    <w:lsdException w:name="Table Grid" w:uiPriority="39"/>
+    <w:lsdException w:name="Table Theme" w:semiHidden="1" w:unhideWhenUsed="1"/>
+    <w:lsdException w:name="Placeholder Text" w:semiHidden="1"/>
+    <w:lsdException w:name="No Spacing" w:uiPriority="1" w:qFormat="1"/>
+    <w:lsdException w:name="Light Shading" w:uiPriority="60"/>
+    <w:lsdException w:name="Light List" w:uiPriority="61"/>
+    <w:lsdException w:name="Light Grid" w:uiPriority="62"/>
+    <w:lsdException w:name="Medium Shading 1" w:uiPriority="63"/>
+    <w:lsdException w:name="Medium Shading 2" w:uiPriority="64"/>
+    <w:lsdException w:name="Medium List 1" w:uiPriority="65"/>
+    <w:lsdException w:name="Medium List 2" w:uiPriority="66"/>
+    <w:lsdException w:name="Medium Grid 1" w:uiPriority="67"/>
+    <w:lsdException w:name="Medium Grid 2" w:uiPriority="68"/>
+    <w:lsdException w:name="Medium Grid 3" w:uiPriority="69"/>
+    <w:lsdException w:name="Dark List" w:uiPriority="70"/>
+    <w:lsdException w:name="Colorful Shading" w:uiPriority="71"/>
+    <w:lsdException w:name="Colorful List" w:uiPriority="72"/>
+    <w:lsdException w:name="Colorful Grid" w:uiPriority="73"/>
+    <w:lsdException w:name="Light Shading Accent 1" w:uiPriority="60"/>
+    <w:lsdException w:name="Light List Accent 1" w:uiPriority="61"/>
+    <w:lsdException w:name="Light Grid Accent 1" w:uiPriority="62"/>
+    <w:lsdException w:name="Medium Shading 1 Accent 1" w:uiPriority="63"/>
+    <w:lsdException w:name="Medium Shading 2 Accent 1" w:uiPriority="64"/>
+    <w:lsdException w:name="Medium List 1 Accent 1" w:uiPriority="65"/>
+    <w:lsdException w:name="Revision" w:semiHidden="1"/>
+    <w:lsdException w:name="List Paragraph" w:uiPriority="34" w:qFormat="1"/>
+    <w:lsdException w:name="Quote" w:uiPriority="29" w:qFormat="1"/>
+    <w:lsdException w:name="Intense Quote" w:uiPriority="30" w:qFormat="1"/>
+    <w:lsdException w:name="Medium List 2 Accent 1" w:uiPriority="66"/>
+    <w:lsdException w:name="Medium Grid 1 Accent 1" w:uiPriority="67"/>
+    <w:lsdException w:name="Medium Grid 2 Accent 1" w:uiPriority="68"/>
+    <w:lsdException w:name="Medium Grid 3 Accent 1" w:uiPriority="69"/>
+    <w:lsdException w:name="Dark List Accent 1" w:uiPriority="70"/>
+    <w:lsdException w:name="Colorful Shading Accent 1" w:uiPriority="71"/>
+    <w:lsdException w:name="Colorful List Accent 1" w:uiPriority="72"/>
+    <w:lsdException w:name="Colorful Grid Accent 1" w:uiPriority="73"/>
+    <w:lsdException w:name="Light Shading Accent 2" w:uiPriority="60"/>
+    <w:lsdException w:name="Light List Accent 2" w:uiPriority="61"/>
+    <w:lsdException w:name="Light Grid Accent 2" w:uiPriority="62"/>
+    <w:lsdException w:name="Medium Shading 1 Accent 2" w:uiPriority="63"/>
+    <w:lsdException w:name="Medium Shading 2 Accent 2" w:uiPriority="64"/>
+    <w:lsdException w:name="Medium List 1 Accent 2" w:uiPriority="65"/>
+    <w:lsdException w:name="Medium List 2 Accent 2" w:uiPriority="66"/>
+    <w:lsdException w:name="Medium Grid 1 Accent 2" w:uiPriority="67"/>
+    <w:lsdException w:name="Medium Grid 2 Accent 2" w:uiPriority="68"/>
+    <w:lsdException w:name="Medium Grid 3 Accent 2" w:uiPriority="69"/>
+    <w:lsdException w:name="Dark List Accent 2" w:uiPriority="70"/>
+    <w:lsdException w:name="Colorful Shading Accent 2" w:uiPriority="71"/>
+    <w:lsdException w:name="Colorful List Accent 2" w:uiPriority="72"/>
+    <w:lsdException w:name="Colorful Grid Accent 2" w:uiPriority="73"/>
+    <w:lsdException w:name="Light Shading Accent 3" w:uiPriority="60"/>
+    <w:lsdException w:name="Light List Accent 3" w:uiPriority="61"/>
+    <w:lsdException w:name="Light Grid Accent 3" w:uiPriority="62"/>
+    <w:lsdException w:name="Medium Shading 1 Accent 3" w:uiPriority="63"/>
+    <w:lsdException w:name="Medium Shading 2 Accent 3" w:uiPriority="64"/>
+    <w:lsdException w:name="Medium List 1 Accent 3" w:uiPriority="65"/>
+    <w:lsdException w:name="Medium List 2 Accent 3" w:uiPriority="66"/>
+    <w:lsdException w:name="Medium Grid 1 Accent 3" w:uiPriority="67"/>
+    <w:lsdException w:name="Medium Grid 2 Accent 3" w:uiPriority="68"/>
+    <w:lsdException w:name="Medium Grid 3 Accent 3" w:uiPriority="69"/>
+    <w:lsdException w:name="Dark List Accent 3" w:uiPriority="70"/>
+    <w:lsdException w:name="Colorful Shading Accent 3" w:uiPriority="71"/>
+    <w:lsdException w:name="Colorful List Accent 3" w:uiPriority="72"/>
+    <w:lsdException w:name="Colorful Grid Accent 3" w:uiPriority="73"/>
+    <w:lsdException w:name="Light Shading Accent 4" w:uiPriority="60"/>
+    <w:lsdException w:name="Light List Accent 4" w:uiPriority="61"/>
+    <w:lsdException w:name="Light Grid Accent 4" w:uiPriority="62"/>
+    <w:lsdException w:name="Medium Shading 1 Accent 4" w:uiPriority="63"/>
+    <w:lsdException w:name="Medium Shading 2 Accent 4" w:uiPriority="64"/>
+    <w:lsdException w:name="Medium List 1 Accent 4" w:uiPriority="65"/>
+    <w:lsdException w:name="Medium List 2 Accent 4" w:uiPriority="66"/>
+    <w:lsdException w:name="Medium Grid 1 Accent 4" w:uiPriority="67"/>
+    <w:lsdException w:name="Medium Grid 2 Accent 4" w:uiPriority="68"/>
+    <w:lsdException w:name="Medium Grid 3 Accent 4" w:uiPriority="69"/>
+    <w:lsdException w:name="Dark List Accent 4" w:uiPriority="70"/>
+    <w:lsdException w:name="Colorful Shading Accent 4" w:uiPriority="71"/>
+    <w:lsdException w:name="Colorful List Accent 4" w:uiPriority="72"/>
+    <w:lsdException w:name="Colorful Grid Accent 4" w:uiPriority="73"/>
+    <w:lsdException w:name="Light Shading Accent 5" w:uiPriority="60"/>
+    <w:lsdException w:name="Light List Accent 5" w:uiPriority="61"/>
+    <w:lsdException w:name="Light Grid Accent 5" w:uiPriority="62"/>
+    <w:lsdException w:name="Medium Shading 1 Accent 5" w:uiPriority="63"/>
+    <w:lsdException w:name="Medium Shading 2 Accent 5" w:uiPriority="64"/>
+    <w:lsdException w:name="Medium List 1 Accent 5" w:uiPriority="65"/>
+    <w:lsdException w:name="Medium List 2 Accent 5" w:uiPriority="66"/>
+    <w:lsdException w:name="Medium Grid 1 Accent 5" w:uiPriority="67"/>
+    <w:lsdException w:name="Medium Grid 2 Accent 5" w:uiPriority="68"/>
+    <w:lsdException w:name="Medium Grid 3 Accent 5" w:uiPriority="69"/>
+    <w:lsdException w:name="Dark List Accent 5" w:uiPriority="70"/>
+    <w:lsdException w:name="Colorful Shading Accent 5" w:uiPriority="71"/>
+    <w:lsdException w:name="Colorful List Accent 5" w:uiPriority="72"/>
+    <w:lsdException w:name="Colorful Grid Accent 5" w:uiPriority="73"/>
+    <w:lsdException w:name="Light Shading Accent 6" w:uiPriority="60"/>
+    <w:lsdException w:name="Light List Accent 6" w:uiPriority="61"/>
+    <w:lsdException w:name="Light Grid Accent 6" w:uiPriority="62"/>
+    <w:lsdException w:name="Medium Shading 1 Accent 6" w:uiPriority="63"/>
+    <w:lsdException w:name="Medium Shading 2 Accent 6" w:uiPriority="64"/>
+    <w:lsdException w:name="Medium List 1 Accent 6" w:uiPriority="65"/>
+    <w:lsdException w:name="Medium List 2 Accent 6" w:uiPriority="66"/>
+    <w:lsdException w:name="Medium Grid 1 Accent 6" w:uiPriority="67"/>
+    <w:lsdException w:name="Medium Grid 2 Accent 6" w:uiPriority="68"/>
+    <w:lsdException w:name="Medium Grid 3 Accent 6" w:uiPriority="69"/>
+    <w:lsdException w:name="Dark List Accent 6" w:uiPriority="70"/>
+    <w:lsdException w:name="Colorful Shading Accent 6" w:uiPriority="71"/>
+    <w:lsdException w:name="Colorful List Accent 6" w:uiPriority="72"/>
+    <w:lsdException w:name="Colorful Grid Accent 6" w:uiPriority="73"/>
+    <w:lsdException w:name="Subtle Emphasis" w:uiPriority="19" w:qFormat="1"/>
+    <w:lsdException w:name="Intense Emphasis" w:uiPriority="21" w:qFormat="1"/>
+    <w:lsdException w:name="Subtle Reference" w:uiPriority="31" w:qFormat="1"/>
+    <w:lsdException w:name="Intense Reference" w:uiPriority="32" w:qFormat="1"/>
+    <w:lsdException w:name="Book Title" w:uiPriority="33" w:qFormat="1"/>
+    <w:lsdException w:name="Bibliography" w:semiHidden="1" w:uiPriority="37" w:unhideWhenUsed="1"/>
+    <w:lsdException w:name="TOC Heading" w:semiHidden="1" w:uiPriority="39" w:unhideWhenUsed="1" w:qFormat="1"/>
+    <w:lsdException w:name="Plain Table 1" w:uiPriority="41"/>
+    <w:lsdException w:name="Plain Table 2" w:uiPriority="42"/>
+    <w:lsdException w:name="Plain Table 3" w:uiPriority="43"/>
+    <w:lsdException w:name="Plain Table 4" w:uiPriority="44"/>
+    <w:lsdException w:name="Plain Table 5" w:uiPriority="45"/>
+    <w:lsdException w:name="Grid Table Light" w:uiPriority="40"/>
+    <w:lsdException w:name="Grid Table 1 Light" w:uiPriority="46"/>
+    <w:lsdException w:name="Grid Table 2" w:uiPriority="47"/>
+    <w:lsdException w:name="Grid Table 3" w:uiPriority="48"/>
+    <w:lsdException w:name="Grid Table 4" w:uiPriority="49"/>
+    <w:lsdException w:name="Grid Table 5 Dark" w:uiPriority="50"/>
+    <w:lsdException w:name="Grid Table 6 Colorful" w:uiPriority="51"/>
+    <w:lsdException w:name="Grid Table 7 Colorful" w:uiPriority="52"/>
+    <w:lsdException w:name="Grid Table 1 Light Accent 1" w:uiPriority="46"/>
+    <w:lsdException w:name="Grid Table 2 Accent 1" w:uiPriority="47"/>
+    <w:lsdException w:name="Grid Table 3 Accent 1" w:uiPriority="48"/>
+    <w:lsdException w:name="Grid Table 4 Accent 1" w:uiPriority="49"/>
+    <w:lsdException w:name="Grid Table 5 Dark Accent 1" w:uiPriority="50"/>
+    <w:lsdException w:name="Grid Table 6 Colorful Accent 1" w:uiPriority="51"/>
+    <w:lsdException w:name="Grid Table 7 Colorful Accent 1" w:uiPriority="52"/>
+    <w:lsdException w:name="Grid Table 1 Light Accent 2" w:uiPriority="46"/>
+    <w:lsdException w:name="Grid Table 2 Accent 2" w:uiPriority="47"/>
+    <w:lsdException w:name="Grid Table 3 Accent 2" w:uiPriority="48"/>
+    <w:lsdException w:name="Grid Table 4 Accent 2" w:uiPriority="49"/>
+    <w:lsdException w:name="Grid Table 5 Dark Accent 2" w:uiPriority="50"/>
+    <w:lsdException w:name="Grid Table 6 Colorful Accent 2" w:uiPriority="51"/>
+    <w:lsdException w:name="Grid Table 7 Colorful Accent 2" w:uiPriority="52"/>
+    <w:lsdException w:name="Grid Table 1 Light Accent 3" w:uiPriority="46"/>
+    <w:lsdException w:name="Grid Table 2 Accent 3" w:uiPriority="47"/>
+    <w:lsdException w:name="Grid Table 3 Accent 3" w:uiPriority="48"/>
+    <w:lsdException w:name="Grid Table 4 Accent 3" w:uiPriority="49"/>
+    <w:lsdException w:name="Grid Table 5 Dark Accent 3" w:uiPriority="50"/>
+    <w:lsdException w:name="Grid Table 6 Colorful Accent 3" w:uiPriority="51"/>
+    <w:lsdException w:name="Grid Table 7 Colorful Accent 3" w:uiPriority="52"/>
+    <w:lsdException w:name="Grid Table 1 Light Accent 4" w:uiPriority="46"/>
+    <w:lsdException w:name="Grid Table 2 Accent 4" w:uiPriority="47"/>
+    <w:lsdException w:name="Grid Table 3 Accent 4" w:uiPriority="48"/>
+    <w:lsdException w:name="Grid Table 4 Accent 4" w:uiPriority="49"/>
+    <w:lsdException w:name="Grid Table 5 Dark Accent 4" w:uiPriority="50"/>
+    <w:lsdException w:name="Grid Table 6 Colorful Accent 4" w:uiPriority="51"/>
+    <w:lsdException w:name="Grid Table 7 Colorful Accent 4" w:uiPriority="52"/>
+    <w:lsdException w:name="Grid Table 1 Light Accent 5" w:uiPriority="46"/>
+    <w:lsdException w:name="Grid Table 2 Accent 5" w:uiPriority="47"/>
+    <w:lsdException w:name="Grid Table 3 Accent 5" w:uiPriority="48"/>
+    <w:lsdException w:name="Grid Table 4 Accent 5" w:uiPriority="49"/>
+    <w:lsdException w:name="Grid Table 5 Dark Accent 5" w:uiPriority="50"/>
+    <w:lsdException w:name="Grid Table 6 Colorful Accent 5" w:uiPriority="51"/>
+    <w:lsdException w:name="Grid Table 7 Colorful Accent 5" w:uiPriority="52"/>
+    <w:lsdException w:name="Grid Table 1 Light Accent 6" w:uiPriority="46"/>
+    <w:lsdException w:name="Grid Table 2 Accent 6" w:uiPriority="47"/>
+    <w:lsdException w:name="Grid Table 3 Accent 6" w:uiPriority="48"/>
+    <w:lsdException w:name="Grid Table 4 Accent 6" w:uiPriority="49"/>
+    <w:lsdException w:name="Grid Table 5 Dark Accent 6" w:uiPriority="50"/>
+    <w:lsdException w:name="Grid Table 6 Colorful Accent 6" w:uiPriority="51"/>
+    <w:lsdException w:name="Grid Table 7 Colorful Accent 6" w:uiPriority="52"/>
+    <w:lsdException w:name="List Table 1 Light" w:uiPriority="46"/>
+    <w:lsdException w:name="List Table 2" w:uiPriority="47"/>
+    <w:lsdException w:name="List Table 3" w:uiPriority="48"/>
+    <w:lsdException w:name="List Table 4" w:uiPriority="49"/>
+    <w:lsdException w:name="List Table 5 Dark" w:uiPriority="50"/>
+    <w:lsdException w:name="List Table 6 Colorful" w:uiPriority="51"/>
+    <w:lsdException w:name="List Table 7 Colorful" w:uiPriority="52"/>
+    <w:lsdException w:name="List Table 1 Light Accent 1" w:uiPriority="46"/>
+    <w:lsdException w:name="List Table 2 Accent 1" w:uiPriority="47"/>
+    <w:lsdException w:name="List Table 3 Accent 1" w:uiPriority="48"/>
+    <w:lsdException w:name="List Table 4 Accent 1" w:uiPriority="49"/>
+    <w:lsdException w:name="List Table 5 Dark Accent 1" w:uiPriority="50"/>
+    <w:lsdException w:name="List Table 6 Colorful Accent 1" w:uiPriority="51"/>
+    <w:lsdException w:name="List Table 7 Colorful Accent 1" w:uiPriority="52"/>
+    <w:lsdException w:name="List Table 1 Light Accent 2" w:uiPriority="46"/>
+    <w:lsdException w:name="List Table 2 Accent 2" w:uiPriority="47"/>
+    <w:lsdException w:name="List Table 3 Accent 2" w:uiPriority="48"/>
+    <w:lsdException w:name="List Table 4 Accent 2" w:uiPriority="49"/>
+    <w:lsdException w:name="List Table 5 Dark Accent 2" w:uiPriority="50"/>
+    <w:lsdException w:name="List Table 6 Colorful Accent 2" w:uiPriority="51"/>
+    <w:lsdException w:name="List Table 7 Colorful Accent 2" w:uiPriority="52"/>
+    <w:lsdException w:name="List Table 1 Light Accent 3" w:uiPriority="46"/>
+    <w:lsdException w:name="List Table 2 Accent 3" w:uiPriority="47"/>
+    <w:lsdException w:name="List Table 3 Accent 3" w:uiPriority="48"/>
+    <w:lsdException w:name="List Table 4 Accent 3" w:uiPriority="49"/>
+    <w:lsdException w:name="List Table 5 Dark Accent 3" w:uiPriority="50"/>
+    <w:lsdException w:name="List Table 6 Colorful Accent 3" w:uiPriority="51"/>
+    <w:lsdException w:name="List Table 7 Colorful Accent 3" w:uiPriority="52"/>
+    <w:lsdException w:name="List Table 1 Light Accent 4" w:uiPriority="46"/>
+    <w:lsdException w:name="List Table 2 Accent 4" w:uiPriority="47"/>
+    <w:lsdException w:name="List Table 3 Accent 4" w:uiPriority="48"/>
+    <w:lsdException w:name="List Table 4 Accent 4" w:uiPriority="49"/>
+    <w:lsdException w:name="List Table 5 Dark Accent 4" w:uiPriority="50"/>
+    <w:lsdException w:name="List Table 6 Colorful Accent 4" w:uiPriority="51"/>
+    <w:lsdException w:name="List Table 7 Colorful Accent 4" w:uiPriority="52"/>
+    <w:lsdException w:name="List Table 1 Light Accent 5" w:uiPriority="46"/>
+    <w:lsdException w:name="List Table 2 Accent 5" w:uiPriority="47"/>
+    <w:lsdException w:name="List Table 3 Accent 5" w:uiPriority="48"/>
+    <w:lsdException w:name="List Table 4 Accent 5" w:uiPriority="49"/>
+    <w:lsdException w:name="List Table 5 Dark Accent 5" w:uiPriority="50"/>
+    <w:lsdException w:name="List Table 6 Colorful Accent 5" w:uiPriority="51"/>
+    <w:lsdException w:name="List Table 7 Colorful Accent 5" w:uiPriority="52"/>
+    <w:lsdException w:name="List Table 1 Light Accent 6" w:uiPriority="46"/>
+    <w:lsdException w:name="List Table 2 Accent 6" w:uiPriority="47"/>
+    <w:lsdException w:name="List Table 3 Accent 6" w:uiPriority="48"/>
+    <w:lsdException w:name="List Table 4 Accent 6" w:uiPriority="49"/>
+    <w:lsdException w:name="List Table 5 Dark Accent 6" w:uiPriority="50"/>
+    <w:lsdException w:name="List Table 6 Colorful Accent 6" w:uiPriority="51"/>
+    <w:lsdException w:name="List Table 7 Colorful Accent 6" w:uiPriority="52"/>
+    <w:lsdException w:name="Mention" w:semiHidden="1" w:unhideWhenUsed="1"/>
+    <w:lsdException w:name="Smart Hyperlink" w:semiHidden="1" w:unhideWhenUsed="1"/>
+    <w:lsdException w:name="Hashtag" w:semiHidden="1" w:unhideWhenUsed="1"/>
+    <w:lsdException w:name="Unresolved Mention" w:semiHidden="1" w:unhideWhenUsed="1"/>
+    <w:lsdException w:name="Smart Link" w:semiHidden="1" w:unhideWhenUsed="1"/>
+  </w:latentStyles>
   <w:style w:type="paragraph" w:default="1" w:styleId="Normal">
     <w:name w:val="Normal"/>
-    <w:next w:val="Normal"/>
-    <w:pPr/>
+    <w:qFormat/>
     <w:rPr>
       <w:sz w:val="24"/>
       <w:szCs w:val="24"/>
-      <w:lang w:val="en-US" w:eastAsia="en-US" w:bidi="ar-SA"/>
     </w:rPr>
   </w:style>
-  <w:style w:type="character" w:default="1" w:styleId="Default Paragraph Font">
+  <w:style w:type="character" w:default="1" w:styleId="DefaultParagraphFont">
     <w:name w:val="Default Paragraph Font"/>
-    <w:next w:val="Default Paragraph Font"/>
+    <w:uiPriority w:val="1"/>
+    <w:semiHidden/>
+    <w:unhideWhenUsed/>
+  </w:style>
+  <w:style w:type="table" w:default="1" w:styleId="TableNormal">
+    <w:name w:val="Normal Table"/>
+    <w:uiPriority w:val="99"/>
+    <w:semiHidden/>
+    <w:unhideWhenUsed/>
+    <w:tblPr>
+      <w:tblInd w:w="0" w:type="dxa"/>
+      <w:tblCellMar>
+        <w:top w:w="0" w:type="dxa"/>
+        <w:left w:w="108" w:type="dxa"/>
+        <w:bottom w:w="0" w:type="dxa"/>
+        <w:right w:w="108" w:type="dxa"/>
+      </w:tblCellMar>
+    </w:tblPr>
+  </w:style>
+  <w:style w:type="numbering" w:default="1" w:styleId="NoList">
+    <w:name w:val="No List"/>
+    <w:uiPriority w:val="99"/>
+    <w:semiHidden/>
+    <w:unhideWhenUsed/>
   </w:style>
   <w:style w:type="character" w:styleId="Hyperlink">
     <w:name w:val="Hyperlink"/>
@@ -499,85 +834,25 @@
       <w:u w:val="single"/>
     </w:rPr>
   </w:style>
-  <w:style w:type="table" w:default="1" w:styleId="Table Normal">
-    <w:name w:val="Table Normal"/>
-    <w:next w:val="Table Normal"/>
-    <w:pPr/>
-    <w:tblPr>
-      <w:tblInd w:w="0" w:type="dxa"/>
-    </w:tblPr>
-    <w:trPr/>
-    <w:tcPr/>
-    <w:tblStylePr w:type="firstRow"/>
-    <w:tblStylePr w:type="lastRow"/>
-    <w:tblStylePr w:type="firstCol"/>
-    <w:tblStylePr w:type="lastCol"/>
-    <w:tblStylePr w:type="band1Vert"/>
-    <w:tblStylePr w:type="band2Vert"/>
-    <w:tblStylePr w:type="band1Horz"/>
-    <w:tblStylePr w:type="band2Horz"/>
-    <w:tblStylePr w:type="neCell"/>
-    <w:tblStylePr w:type="nwCell"/>
-    <w:tblStylePr w:type="seCell"/>
-    <w:tblStylePr w:type="swCell"/>
-  </w:style>
-  <w:style w:type="numbering" w:default="1" w:styleId="No List">
-    <w:name w:val="No List"/>
-    <w:next w:val="No List"/>
-    <w:pPr/>
-  </w:style>
-  <w:style w:type="paragraph" w:styleId="Body">
+  <w:style w:type="paragraph" w:customStyle="1" w:styleId="Body">
     <w:name w:val="Body"/>
-    <w:next w:val="Body"/>
-    <w:pPr>
-      <w:keepNext w:val="0"/>
-      <w:keepLines w:val="0"/>
-      <w:pageBreakBefore w:val="0"/>
-      <w:widowControl w:val="1"/>
-      <w:shd w:val="clear" w:color="auto" w:fill="auto"/>
-      <w:suppressAutoHyphens w:val="0"/>
-      <w:bidi w:val="0"/>
-      <w:spacing w:before="0" w:after="0" w:line="240" w:lineRule="auto"/>
-      <w:ind w:left="0" w:right="0" w:firstLine="0"/>
-      <w:jc w:val="left"/>
-      <w:outlineLvl w:val="9"/>
-    </w:pPr>
     <w:rPr>
-      <w:rFonts w:ascii="Helvetica Neue" w:cs="Arial Unicode MS" w:hAnsi="Helvetica Neue" w:eastAsia="Arial Unicode MS"/>
-      <w:b w:val="0"/>
-      <w:bCs w:val="0"/>
-      <w:i w:val="0"/>
-      <w:iCs w:val="0"/>
-      <w:caps w:val="0"/>
-      <w:smallCaps w:val="0"/>
-      <w:strike w:val="0"/>
-      <w:dstrike w:val="0"/>
-      <w:outline w:val="0"/>
+      <w:rFonts w:ascii="Helvetica Neue" w:hAnsi="Helvetica Neue" w:cs="Arial Unicode MS"/>
       <w:color w:val="000000"/>
-      <w:spacing w:val="0"/>
-      <w:kern w:val="0"/>
-      <w:position w:val="0"/>
       <w:sz w:val="22"/>
       <w:szCs w:val="22"/>
-      <w:u w:val="none"/>
-      <w:shd w:val="nil" w:color="auto" w:fill="auto"/>
-      <w:vertAlign w:val="baseline"/>
-      <w:lang w:val="en-US"/>
-      <w14:textOutline>
+      <w14:textOutline w14:w="0" w14:cap="flat" w14:cmpd="sng" w14:algn="ctr">
         <w14:noFill/>
+        <w14:prstDash w14:val="solid"/>
+        <w14:bevel/>
       </w14:textOutline>
-      <w14:textFill>
-        <w14:solidFill>
-          <w14:srgbClr w14:val="000000"/>
-        </w14:solidFill>
-      </w14:textFill>
     </w:rPr>
   </w:style>
 </w:styles>
 </file>
 
 <file path=word/theme/theme1.xml><?xml version="1.0" encoding="utf-8"?>
-<a:theme xmlns:a="http://schemas.openxmlformats.org/drawingml/2006/main" xmlns:r="http://schemas.openxmlformats.org/officeDocument/2006/relationships" name="Blank">
+<a:theme xmlns:a="http://schemas.openxmlformats.org/drawingml/2006/main" name="Blank">
   <a:themeElements>
     <a:clrScheme name="Blank">
       <a:dk1>
@@ -776,7 +1051,7 @@
         <a:effectLst/>
         <a:sp3d/>
       </a:spPr>
-      <a:bodyPr rot="0" spcFirstLastPara="1" vertOverflow="overflow" horzOverflow="overflow" vert="horz" wrap="square" lIns="50800" tIns="50800" rIns="50800" bIns="50800" numCol="1" spcCol="38100" rtlCol="0" anchor="ctr" upright="0">
+      <a:bodyPr rot="0" spcFirstLastPara="1" vertOverflow="overflow" horzOverflow="overflow" vert="horz" wrap="square" lIns="50800" tIns="50800" rIns="50800" bIns="50800" numCol="1" spcCol="38100" rtlCol="0" anchor="ctr">
         <a:spAutoFit/>
       </a:bodyPr>
       <a:lstStyle>
@@ -795,7 +1070,7 @@
           <a:buFontTx/>
           <a:buNone/>
           <a:tabLst/>
-          <a:defRPr b="0" baseline="0" cap="none" i="0" spc="0" strike="noStrike" sz="1200" u="none" kumimoji="0" normalizeH="0">
+          <a:defRPr kumimoji="0" sz="1200" b="0" i="0" u="none" strike="noStrike" cap="none" spc="0" normalizeH="0" baseline="0">
             <a:ln>
               <a:noFill/>
             </a:ln>
@@ -825,7 +1100,7 @@
           <a:buFontTx/>
           <a:buNone/>
           <a:tabLst/>
-          <a:defRPr b="0" baseline="0" cap="none" i="0" spc="0" strike="noStrike" sz="1800" u="none" kumimoji="0" normalizeH="0">
+          <a:defRPr kumimoji="0" sz="1800" b="0" i="0" u="none" strike="noStrike" cap="none" spc="0" normalizeH="0" baseline="0">
             <a:ln>
               <a:noFill/>
             </a:ln>
@@ -851,7 +1126,7 @@
           <a:buFontTx/>
           <a:buNone/>
           <a:tabLst/>
-          <a:defRPr b="0" baseline="0" cap="none" i="0" spc="0" strike="noStrike" sz="1800" u="none" kumimoji="0" normalizeH="0">
+          <a:defRPr kumimoji="0" sz="1800" b="0" i="0" u="none" strike="noStrike" cap="none" spc="0" normalizeH="0" baseline="0">
             <a:ln>
               <a:noFill/>
             </a:ln>
@@ -877,7 +1152,7 @@
           <a:buFontTx/>
           <a:buNone/>
           <a:tabLst/>
-          <a:defRPr b="0" baseline="0" cap="none" i="0" spc="0" strike="noStrike" sz="1800" u="none" kumimoji="0" normalizeH="0">
+          <a:defRPr kumimoji="0" sz="1800" b="0" i="0" u="none" strike="noStrike" cap="none" spc="0" normalizeH="0" baseline="0">
             <a:ln>
               <a:noFill/>
             </a:ln>
@@ -903,7 +1178,7 @@
           <a:buFontTx/>
           <a:buNone/>
           <a:tabLst/>
-          <a:defRPr b="0" baseline="0" cap="none" i="0" spc="0" strike="noStrike" sz="1800" u="none" kumimoji="0" normalizeH="0">
+          <a:defRPr kumimoji="0" sz="1800" b="0" i="0" u="none" strike="noStrike" cap="none" spc="0" normalizeH="0" baseline="0">
             <a:ln>
               <a:noFill/>
             </a:ln>
@@ -929,7 +1204,7 @@
           <a:buFontTx/>
           <a:buNone/>
           <a:tabLst/>
-          <a:defRPr b="0" baseline="0" cap="none" i="0" spc="0" strike="noStrike" sz="1800" u="none" kumimoji="0" normalizeH="0">
+          <a:defRPr kumimoji="0" sz="1800" b="0" i="0" u="none" strike="noStrike" cap="none" spc="0" normalizeH="0" baseline="0">
             <a:ln>
               <a:noFill/>
             </a:ln>
@@ -955,7 +1230,7 @@
           <a:buFontTx/>
           <a:buNone/>
           <a:tabLst/>
-          <a:defRPr b="0" baseline="0" cap="none" i="0" spc="0" strike="noStrike" sz="1800" u="none" kumimoji="0" normalizeH="0">
+          <a:defRPr kumimoji="0" sz="1800" b="0" i="0" u="none" strike="noStrike" cap="none" spc="0" normalizeH="0" baseline="0">
             <a:ln>
               <a:noFill/>
             </a:ln>
@@ -981,7 +1256,7 @@
           <a:buFontTx/>
           <a:buNone/>
           <a:tabLst/>
-          <a:defRPr b="0" baseline="0" cap="none" i="0" spc="0" strike="noStrike" sz="1800" u="none" kumimoji="0" normalizeH="0">
+          <a:defRPr kumimoji="0" sz="1800" b="0" i="0" u="none" strike="noStrike" cap="none" spc="0" normalizeH="0" baseline="0">
             <a:ln>
               <a:noFill/>
             </a:ln>
@@ -1007,7 +1282,7 @@
           <a:buFontTx/>
           <a:buNone/>
           <a:tabLst/>
-          <a:defRPr b="0" baseline="0" cap="none" i="0" spc="0" strike="noStrike" sz="1800" u="none" kumimoji="0" normalizeH="0">
+          <a:defRPr kumimoji="0" sz="1800" b="0" i="0" u="none" strike="noStrike" cap="none" spc="0" normalizeH="0" baseline="0">
             <a:ln>
               <a:noFill/>
             </a:ln>
@@ -1033,7 +1308,7 @@
           <a:buFontTx/>
           <a:buNone/>
           <a:tabLst/>
-          <a:defRPr b="0" baseline="0" cap="none" i="0" spc="0" strike="noStrike" sz="1800" u="none" kumimoji="0" normalizeH="0">
+          <a:defRPr kumimoji="0" sz="1800" b="0" i="0" u="none" strike="noStrike" cap="none" spc="0" normalizeH="0" baseline="0">
             <a:ln>
               <a:noFill/>
             </a:ln>
@@ -1046,9 +1321,15 @@
         </a:lvl9pPr>
       </a:lstStyle>
       <a:style>
-        <a:lnRef idx="0"/>
-        <a:fillRef idx="0"/>
-        <a:effectRef idx="0"/>
+        <a:lnRef idx="0">
+          <a:scrgbClr r="0" g="0" b="0"/>
+        </a:lnRef>
+        <a:fillRef idx="0">
+          <a:scrgbClr r="0" g="0" b="0"/>
+        </a:fillRef>
+        <a:effectRef idx="0">
+          <a:scrgbClr r="0" g="0" b="0"/>
+        </a:effectRef>
         <a:fontRef idx="none"/>
       </a:style>
     </a:spDef>
@@ -1065,7 +1346,7 @@
         <a:effectLst/>
         <a:sp3d/>
       </a:spPr>
-      <a:bodyPr rot="0" spcFirstLastPara="1" vertOverflow="overflow" horzOverflow="overflow" vert="horz" wrap="square" lIns="91439" tIns="45719" rIns="91439" bIns="45719" numCol="1" spcCol="38100" rtlCol="0" anchor="t" upright="0">
+      <a:bodyPr rot="0" spcFirstLastPara="1" vertOverflow="overflow" horzOverflow="overflow" vert="horz" wrap="square" lIns="91439" tIns="45719" rIns="91439" bIns="45719" numCol="1" spcCol="38100" rtlCol="0" anchor="t">
         <a:noAutofit/>
       </a:bodyPr>
       <a:lstStyle>
@@ -1084,7 +1365,7 @@
           <a:buFontTx/>
           <a:buNone/>
           <a:tabLst/>
-          <a:defRPr b="0" baseline="0" cap="none" i="0" spc="0" strike="noStrike" sz="1800" u="none" kumimoji="0" normalizeH="0">
+          <a:defRPr kumimoji="0" sz="1800" b="0" i="0" u="none" strike="noStrike" cap="none" spc="0" normalizeH="0" baseline="0">
             <a:ln>
               <a:noFill/>
             </a:ln>
@@ -1110,7 +1391,7 @@
           <a:buFontTx/>
           <a:buNone/>
           <a:tabLst/>
-          <a:defRPr b="0" baseline="0" cap="none" i="0" spc="0" strike="noStrike" sz="1800" u="none" kumimoji="0" normalizeH="0">
+          <a:defRPr kumimoji="0" sz="1800" b="0" i="0" u="none" strike="noStrike" cap="none" spc="0" normalizeH="0" baseline="0">
             <a:ln>
               <a:noFill/>
             </a:ln>
@@ -1136,7 +1417,7 @@
           <a:buFontTx/>
           <a:buNone/>
           <a:tabLst/>
-          <a:defRPr b="0" baseline="0" cap="none" i="0" spc="0" strike="noStrike" sz="1800" u="none" kumimoji="0" normalizeH="0">
+          <a:defRPr kumimoji="0" sz="1800" b="0" i="0" u="none" strike="noStrike" cap="none" spc="0" normalizeH="0" baseline="0">
             <a:ln>
               <a:noFill/>
             </a:ln>
@@ -1162,7 +1443,7 @@
           <a:buFontTx/>
           <a:buNone/>
           <a:tabLst/>
-          <a:defRPr b="0" baseline="0" cap="none" i="0" spc="0" strike="noStrike" sz="1800" u="none" kumimoji="0" normalizeH="0">
+          <a:defRPr kumimoji="0" sz="1800" b="0" i="0" u="none" strike="noStrike" cap="none" spc="0" normalizeH="0" baseline="0">
             <a:ln>
               <a:noFill/>
             </a:ln>
@@ -1188,7 +1469,7 @@
           <a:buFontTx/>
           <a:buNone/>
           <a:tabLst/>
-          <a:defRPr b="0" baseline="0" cap="none" i="0" spc="0" strike="noStrike" sz="1800" u="none" kumimoji="0" normalizeH="0">
+          <a:defRPr kumimoji="0" sz="1800" b="0" i="0" u="none" strike="noStrike" cap="none" spc="0" normalizeH="0" baseline="0">
             <a:ln>
               <a:noFill/>
             </a:ln>
@@ -1214,7 +1495,7 @@
           <a:buFontTx/>
           <a:buNone/>
           <a:tabLst/>
-          <a:defRPr b="0" baseline="0" cap="none" i="0" spc="0" strike="noStrike" sz="1800" u="none" kumimoji="0" normalizeH="0">
+          <a:defRPr kumimoji="0" sz="1800" b="0" i="0" u="none" strike="noStrike" cap="none" spc="0" normalizeH="0" baseline="0">
             <a:ln>
               <a:noFill/>
             </a:ln>
@@ -1240,7 +1521,7 @@
           <a:buFontTx/>
           <a:buNone/>
           <a:tabLst/>
-          <a:defRPr b="0" baseline="0" cap="none" i="0" spc="0" strike="noStrike" sz="1800" u="none" kumimoji="0" normalizeH="0">
+          <a:defRPr kumimoji="0" sz="1800" b="0" i="0" u="none" strike="noStrike" cap="none" spc="0" normalizeH="0" baseline="0">
             <a:ln>
               <a:noFill/>
             </a:ln>
@@ -1266,7 +1547,7 @@
           <a:buFontTx/>
           <a:buNone/>
           <a:tabLst/>
-          <a:defRPr b="0" baseline="0" cap="none" i="0" spc="0" strike="noStrike" sz="1800" u="none" kumimoji="0" normalizeH="0">
+          <a:defRPr kumimoji="0" sz="1800" b="0" i="0" u="none" strike="noStrike" cap="none" spc="0" normalizeH="0" baseline="0">
             <a:ln>
               <a:noFill/>
             </a:ln>
@@ -1292,7 +1573,7 @@
           <a:buFontTx/>
           <a:buNone/>
           <a:tabLst/>
-          <a:defRPr b="0" baseline="0" cap="none" i="0" spc="0" strike="noStrike" sz="1800" u="none" kumimoji="0" normalizeH="0">
+          <a:defRPr kumimoji="0" sz="1800" b="0" i="0" u="none" strike="noStrike" cap="none" spc="0" normalizeH="0" baseline="0">
             <a:ln>
               <a:noFill/>
             </a:ln>
@@ -1318,7 +1599,7 @@
           <a:buFontTx/>
           <a:buNone/>
           <a:tabLst/>
-          <a:defRPr b="0" baseline="0" cap="none" i="0" spc="0" strike="noStrike" sz="1800" u="none" kumimoji="0" normalizeH="0">
+          <a:defRPr kumimoji="0" sz="1800" b="0" i="0" u="none" strike="noStrike" cap="none" spc="0" normalizeH="0" baseline="0">
             <a:ln>
               <a:noFill/>
             </a:ln>
@@ -1331,9 +1612,15 @@
         </a:lvl9pPr>
       </a:lstStyle>
       <a:style>
-        <a:lnRef idx="0"/>
-        <a:fillRef idx="0"/>
-        <a:effectRef idx="0"/>
+        <a:lnRef idx="0">
+          <a:scrgbClr r="0" g="0" b="0"/>
+        </a:lnRef>
+        <a:fillRef idx="0">
+          <a:scrgbClr r="0" g="0" b="0"/>
+        </a:fillRef>
+        <a:effectRef idx="0">
+          <a:scrgbClr r="0" g="0" b="0"/>
+        </a:effectRef>
         <a:fontRef idx="none"/>
       </a:style>
     </a:lnDef>
@@ -1347,7 +1634,7 @@
         <a:effectLst/>
         <a:sp3d/>
       </a:spPr>
-      <a:bodyPr rot="0" spcFirstLastPara="1" vertOverflow="overflow" horzOverflow="overflow" vert="horz" wrap="square" lIns="50800" tIns="50800" rIns="50800" bIns="50800" numCol="1" spcCol="38100" rtlCol="0" anchor="t" upright="0">
+      <a:bodyPr rot="0" spcFirstLastPara="1" vertOverflow="overflow" horzOverflow="overflow" vert="horz" wrap="square" lIns="50800" tIns="50800" rIns="50800" bIns="50800" numCol="1" spcCol="38100" rtlCol="0" anchor="t">
         <a:spAutoFit/>
       </a:bodyPr>
       <a:lstStyle>
@@ -1366,7 +1653,7 @@
           <a:buFontTx/>
           <a:buNone/>
           <a:tabLst/>
-          <a:defRPr b="0" baseline="0" cap="none" i="0" spc="0" strike="noStrike" sz="1100" u="none" kumimoji="0" normalizeH="0">
+          <a:defRPr kumimoji="0" sz="1100" b="0" i="0" u="none" strike="noStrike" cap="none" spc="0" normalizeH="0" baseline="0">
             <a:ln>
               <a:noFill/>
             </a:ln>
@@ -1396,7 +1683,7 @@
           <a:buFontTx/>
           <a:buNone/>
           <a:tabLst/>
-          <a:defRPr b="0" baseline="0" cap="none" i="0" spc="0" strike="noStrike" sz="1800" u="none" kumimoji="0" normalizeH="0">
+          <a:defRPr kumimoji="0" sz="1800" b="0" i="0" u="none" strike="noStrike" cap="none" spc="0" normalizeH="0" baseline="0">
             <a:ln>
               <a:noFill/>
             </a:ln>
@@ -1422,7 +1709,7 @@
           <a:buFontTx/>
           <a:buNone/>
           <a:tabLst/>
-          <a:defRPr b="0" baseline="0" cap="none" i="0" spc="0" strike="noStrike" sz="1800" u="none" kumimoji="0" normalizeH="0">
+          <a:defRPr kumimoji="0" sz="1800" b="0" i="0" u="none" strike="noStrike" cap="none" spc="0" normalizeH="0" baseline="0">
             <a:ln>
               <a:noFill/>
             </a:ln>
@@ -1448,7 +1735,7 @@
           <a:buFontTx/>
           <a:buNone/>
           <a:tabLst/>
-          <a:defRPr b="0" baseline="0" cap="none" i="0" spc="0" strike="noStrike" sz="1800" u="none" kumimoji="0" normalizeH="0">
+          <a:defRPr kumimoji="0" sz="1800" b="0" i="0" u="none" strike="noStrike" cap="none" spc="0" normalizeH="0" baseline="0">
             <a:ln>
               <a:noFill/>
             </a:ln>
@@ -1474,7 +1761,7 @@
           <a:buFontTx/>
           <a:buNone/>
           <a:tabLst/>
-          <a:defRPr b="0" baseline="0" cap="none" i="0" spc="0" strike="noStrike" sz="1800" u="none" kumimoji="0" normalizeH="0">
+          <a:defRPr kumimoji="0" sz="1800" b="0" i="0" u="none" strike="noStrike" cap="none" spc="0" normalizeH="0" baseline="0">
             <a:ln>
               <a:noFill/>
             </a:ln>
@@ -1500,7 +1787,7 @@
           <a:buFontTx/>
           <a:buNone/>
           <a:tabLst/>
-          <a:defRPr b="0" baseline="0" cap="none" i="0" spc="0" strike="noStrike" sz="1800" u="none" kumimoji="0" normalizeH="0">
+          <a:defRPr kumimoji="0" sz="1800" b="0" i="0" u="none" strike="noStrike" cap="none" spc="0" normalizeH="0" baseline="0">
             <a:ln>
               <a:noFill/>
             </a:ln>
@@ -1526,7 +1813,7 @@
           <a:buFontTx/>
           <a:buNone/>
           <a:tabLst/>
-          <a:defRPr b="0" baseline="0" cap="none" i="0" spc="0" strike="noStrike" sz="1800" u="none" kumimoji="0" normalizeH="0">
+          <a:defRPr kumimoji="0" sz="1800" b="0" i="0" u="none" strike="noStrike" cap="none" spc="0" normalizeH="0" baseline="0">
             <a:ln>
               <a:noFill/>
             </a:ln>
@@ -1552,7 +1839,7 @@
           <a:buFontTx/>
           <a:buNone/>
           <a:tabLst/>
-          <a:defRPr b="0" baseline="0" cap="none" i="0" spc="0" strike="noStrike" sz="1800" u="none" kumimoji="0" normalizeH="0">
+          <a:defRPr kumimoji="0" sz="1800" b="0" i="0" u="none" strike="noStrike" cap="none" spc="0" normalizeH="0" baseline="0">
             <a:ln>
               <a:noFill/>
             </a:ln>
@@ -1578,7 +1865,7 @@
           <a:buFontTx/>
           <a:buNone/>
           <a:tabLst/>
-          <a:defRPr b="0" baseline="0" cap="none" i="0" spc="0" strike="noStrike" sz="1800" u="none" kumimoji="0" normalizeH="0">
+          <a:defRPr kumimoji="0" sz="1800" b="0" i="0" u="none" strike="noStrike" cap="none" spc="0" normalizeH="0" baseline="0">
             <a:ln>
               <a:noFill/>
             </a:ln>
@@ -1604,7 +1891,7 @@
           <a:buFontTx/>
           <a:buNone/>
           <a:tabLst/>
-          <a:defRPr b="0" baseline="0" cap="none" i="0" spc="0" strike="noStrike" sz="1800" u="none" kumimoji="0" normalizeH="0">
+          <a:defRPr kumimoji="0" sz="1800" b="0" i="0" u="none" strike="noStrike" cap="none" spc="0" normalizeH="0" baseline="0">
             <a:ln>
               <a:noFill/>
             </a:ln>
@@ -1617,12 +1904,19 @@
         </a:lvl9pPr>
       </a:lstStyle>
       <a:style>
-        <a:lnRef idx="0"/>
-        <a:fillRef idx="0"/>
-        <a:effectRef idx="0"/>
+        <a:lnRef idx="0">
+          <a:scrgbClr r="0" g="0" b="0"/>
+        </a:lnRef>
+        <a:fillRef idx="0">
+          <a:scrgbClr r="0" g="0" b="0"/>
+        </a:fillRef>
+        <a:effectRef idx="0">
+          <a:scrgbClr r="0" g="0" b="0"/>
+        </a:effectRef>
         <a:fontRef idx="none"/>
       </a:style>
     </a:txDef>
   </a:objectDefaults>
+  <a:extraClrSchemeLst/>
 </a:theme>
 </file>
</xml_diff>